<commit_message>
Analisis del lab 10
</commit_message>
<xml_diff>
--- a/Docs/Observaciones-Lab 10.docx
+++ b/Docs/Observaciones-Lab 10.docx
@@ -1,10 +1,10 @@
 
 <file path=word/document.xml><?xml version="1.0" encoding="utf-8"?>
-<w:document xmlns:wpc="http://schemas.microsoft.com/office/word/2010/wordprocessingCanvas" xmlns:cx="http://schemas.microsoft.com/office/drawing/2014/chartex" xmlns:cx1="http://schemas.microsoft.com/office/drawing/2015/9/8/chartex" xmlns:cx2="http://schemas.microsoft.com/office/drawing/2015/10/21/chartex" xmlns:cx3="http://schemas.microsoft.com/office/drawing/2016/5/9/chartex" xmlns:cx4="http://schemas.microsoft.com/office/drawing/2016/5/10/chartex" xmlns:cx5="http://schemas.microsoft.com/office/drawing/2016/5/11/chartex" xmlns:cx6="http://schemas.microsoft.com/office/drawing/2016/5/12/chartex" xmlns:cx7="http://schemas.microsoft.com/office/drawing/2016/5/13/chartex" xmlns:cx8="http://schemas.microsoft.com/office/drawing/2016/5/14/chartex" xmlns:mc="http://schemas.openxmlformats.org/markup-compatibility/2006" xmlns:aink="http://schemas.microsoft.com/office/drawing/2016/ink" xmlns:am3d="http://schemas.microsoft.com/office/drawing/2017/model3d" xmlns:o="urn:schemas-microsoft-com:office:office" xmlns:r="http://schemas.openxmlformats.org/officeDocument/2006/relationships" xmlns:m="http://schemas.openxmlformats.org/officeDocument/2006/math" xmlns:v="urn:schemas-microsoft-com:vml" xmlns:wp14="http://schemas.microsoft.com/office/word/2010/wordprocessingDrawing" xmlns:wp="http://schemas.openxmlformats.org/drawingml/2006/wordprocessingDrawing" xmlns:w10="urn:schemas-microsoft-com:office:word" xmlns:w="http://schemas.openxmlformats.org/wordprocessingml/2006/main" xmlns:w14="http://schemas.microsoft.com/office/word/2010/wordml" xmlns:w15="http://schemas.microsoft.com/office/word/2012/wordml" xmlns:w16cex="http://schemas.microsoft.com/office/word/2018/wordml/cex" xmlns:w16cid="http://schemas.microsoft.com/office/word/2016/wordml/cid" xmlns:w16="http://schemas.microsoft.com/office/word/2018/wordml" xmlns:w16sdtdh="http://schemas.microsoft.com/office/word/2020/wordml/sdtdatahash" xmlns:w16se="http://schemas.microsoft.com/office/word/2015/wordml/symex" xmlns:wpg="http://schemas.microsoft.com/office/word/2010/wordprocessingGroup" xmlns:wpi="http://schemas.microsoft.com/office/word/2010/wordprocessingInk" xmlns:wne="http://schemas.microsoft.com/office/word/2006/wordml" xmlns:wps="http://schemas.microsoft.com/office/word/2010/wordprocessingShape" mc:Ignorable="w14 w15 w16se w16cid w16 w16cex w16sdtdh wp14">
+<w:document xmlns:wpc="http://schemas.microsoft.com/office/word/2010/wordprocessingCanvas" xmlns:mo="http://schemas.microsoft.com/office/mac/office/2008/main" xmlns:mc="http://schemas.openxmlformats.org/markup-compatibility/2006" xmlns:mv="urn:schemas-microsoft-com:mac:vml" xmlns:o="urn:schemas-microsoft-com:office:office" xmlns:r="http://schemas.openxmlformats.org/officeDocument/2006/relationships" xmlns:m="http://schemas.openxmlformats.org/officeDocument/2006/math" xmlns:v="urn:schemas-microsoft-com:vml" xmlns:wp14="http://schemas.microsoft.com/office/word/2010/wordprocessingDrawing" xmlns:wp="http://schemas.openxmlformats.org/drawingml/2006/wordprocessingDrawing" xmlns:w10="urn:schemas-microsoft-com:office:word" xmlns:w="http://schemas.openxmlformats.org/wordprocessingml/2006/main" xmlns:w14="http://schemas.microsoft.com/office/word/2010/wordml" xmlns:w15="http://schemas.microsoft.com/office/word/2012/wordml" xmlns:wpg="http://schemas.microsoft.com/office/word/2010/wordprocessingGroup" xmlns:wpi="http://schemas.microsoft.com/office/word/2010/wordprocessingInk" xmlns:wne="http://schemas.microsoft.com/office/word/2006/wordml" xmlns:wps="http://schemas.microsoft.com/office/word/2010/wordprocessingShape" mc:Ignorable="w14 w15 wp14">
   <w:body>
     <w:p>
       <w:pPr>
-        <w:pStyle w:val="Title"/>
+        <w:pStyle w:val="Puesto"/>
         <w:jc w:val="center"/>
         <w:rPr>
           <w:b/>
@@ -22,96 +22,134 @@
         </w:rPr>
         <w:t>OBSERVACIONES DEL LA PRACTICA</w:t>
       </w:r>
-    </w:p>
-    <w:p>
-      <w:pPr>
-        <w:spacing w:after="0"/>
-        <w:jc w:val="right"/>
-        <w:rPr>
-          <w:noProof w:val="0"/>
-          <w:lang w:val="es-CO"/>
-        </w:rPr>
-      </w:pPr>
-      <w:r>
-        <w:rPr>
-          <w:noProof w:val="0"/>
-          <w:lang w:val="es-CO"/>
-        </w:rPr>
-        <w:t xml:space="preserve">Estudiante </w:t>
-      </w:r>
-      <w:r>
-        <w:rPr>
-          <w:noProof w:val="0"/>
-          <w:lang w:val="es-CO"/>
-        </w:rPr>
-        <w:t xml:space="preserve">1 Cod </w:t>
-      </w:r>
-      <w:proofErr w:type="spellStart"/>
-      <w:r>
-        <w:rPr>
-          <w:noProof w:val="0"/>
-          <w:lang w:val="es-CO"/>
-        </w:rPr>
-        <w:t>XXXX</w:t>
-      </w:r>
-      <w:proofErr w:type="spellEnd"/>
-    </w:p>
-    <w:p>
-      <w:pPr>
-        <w:spacing w:after="0"/>
-        <w:jc w:val="right"/>
-        <w:rPr>
-          <w:noProof w:val="0"/>
-          <w:lang w:val="es-CO"/>
-        </w:rPr>
-      </w:pPr>
-      <w:r>
-        <w:rPr>
-          <w:noProof w:val="0"/>
-          <w:lang w:val="es-CO"/>
-        </w:rPr>
-        <w:t xml:space="preserve">Estudiante </w:t>
-      </w:r>
-      <w:r>
-        <w:rPr>
-          <w:noProof w:val="0"/>
-          <w:lang w:val="es-CO"/>
-        </w:rPr>
-        <w:t xml:space="preserve">2 Cod </w:t>
-      </w:r>
-      <w:proofErr w:type="spellStart"/>
-      <w:r>
-        <w:rPr>
-          <w:noProof w:val="0"/>
-          <w:lang w:val="es-CO"/>
-        </w:rPr>
-        <w:t>XXXX</w:t>
-      </w:r>
-      <w:proofErr w:type="spellEnd"/>
-    </w:p>
-    <w:p>
-      <w:pPr>
-        <w:pStyle w:val="Heading1"/>
+      <w:r>
         <w:rPr>
           <w:b/>
           <w:bCs/>
           <w:noProof w:val="0"/>
           <w:lang w:val="es-CO"/>
         </w:rPr>
-      </w:pPr>
-      <w:r>
-        <w:rPr>
+        <w:t xml:space="preserve"> </w:t>
+      </w:r>
+    </w:p>
+    <w:p>
+      <w:pPr>
+        <w:jc w:val="right"/>
+        <w:rPr>
+          <w:lang w:val="es-CO"/>
+        </w:rPr>
+      </w:pPr>
+      <w:r>
+        <w:rPr>
+          <w:lang w:val="es-CO"/>
+        </w:rPr>
+        <w:t>Sebastián Contreras Salazar Cod 202020903</w:t>
+      </w:r>
+    </w:p>
+    <w:p>
+      <w:pPr>
+        <w:jc w:val="right"/>
+        <w:rPr>
+          <w:lang w:val="es-CO"/>
+        </w:rPr>
+      </w:pPr>
+      <w:r>
+        <w:rPr>
+          <w:lang w:val="es-CO"/>
+        </w:rPr>
+        <w:t>Valentina Goyeneche cod 201922380</w:t>
+      </w:r>
+    </w:p>
+    <w:p>
+      <w:pPr>
+        <w:jc w:val="right"/>
+        <w:rPr>
+          <w:rFonts w:asciiTheme="majorHAnsi" w:eastAsiaTheme="majorEastAsia" w:hAnsiTheme="majorHAnsi" w:cstheme="majorBidi"/>
           <w:b/>
           <w:bCs/>
-          <w:noProof w:val="0"/>
+          <w:spacing w:val="-10"/>
+          <w:kern w:val="28"/>
+          <w:sz w:val="56"/>
+          <w:szCs w:val="56"/>
           <w:lang w:val="es-CO"/>
         </w:rPr>
-        <w:t>Preguntas de análisis</w:t>
-      </w:r>
+      </w:pPr>
     </w:p>
     <w:p>
       <w:pPr>
-        <w:pStyle w:val="ListParagraph"/>
+        <w:pStyle w:val="Prrafodelista"/>
+        <w:numPr>
+          <w:ilvl w:val="0"/>
+          <w:numId w:val="14"/>
+        </w:numPr>
+        <w:spacing w:after="0"/>
+        <w:rPr>
+          <w:rFonts w:ascii="Dax-Regular" w:hAnsi="Dax-Regular"/>
+          <w:lang w:val="es-419"/>
+        </w:rPr>
+      </w:pPr>
+      <w:r>
+        <w:rPr>
+          <w:rFonts w:ascii="Dax-Regular" w:hAnsi="Dax-Regular"/>
+          <w:lang w:val="es-419"/>
+        </w:rPr>
+        <w:t xml:space="preserve">¿Qué instrucción se usa para cambiar el límite de recursión de Python?  </w:t>
+      </w:r>
+    </w:p>
+    <w:p>
+      <w:pPr>
+        <w:ind w:left="360"/>
+        <w:jc w:val="both"/>
+        <w:rPr>
+          <w:rFonts w:ascii="Dax-Regular" w:hAnsi="Dax-Regular"/>
+          <w:lang w:val="es-419"/>
+        </w:rPr>
+      </w:pPr>
+    </w:p>
+    <w:p>
+      <w:pPr>
+        <w:ind w:left="360"/>
+        <w:jc w:val="both"/>
+        <w:rPr>
+          <w:rFonts w:ascii="Dax-Regular" w:hAnsi="Dax-Regular"/>
+          <w:lang w:val="es-419"/>
+        </w:rPr>
+      </w:pPr>
+      <w:r>
+        <w:rPr>
+          <w:rFonts w:ascii="Dax-Regular" w:hAnsi="Dax-Regular"/>
+          <w:lang w:val="es-419"/>
+        </w:rPr>
+        <w:t xml:space="preserve">La instrucción </w:t>
+      </w:r>
+      <w:r>
+        <w:rPr>
+          <w:rFonts w:ascii="Dax-Regular" w:hAnsi="Dax-Regular"/>
+          <w:lang w:val="es-419"/>
+        </w:rPr>
+        <w:t>para cambiar el limite de recursión de Python es sys.setrecursionlimit(n) en el que es posible modificar el tamaño maximo de la pila de recursió</w:t>
+      </w:r>
+      <w:r>
+        <w:rPr>
+          <w:rFonts w:ascii="Dax-Regular" w:hAnsi="Dax-Regular"/>
+          <w:lang w:val="es-419"/>
+        </w:rPr>
+        <w:t xml:space="preserve">n, en el que n es el limite de la pila de ejecución. </w:t>
+      </w:r>
+    </w:p>
+    <w:p>
+      <w:pPr>
+        <w:ind w:left="360"/>
+        <w:jc w:val="both"/>
+        <w:rPr>
+          <w:rFonts w:ascii="Dax-Regular" w:hAnsi="Dax-Regular"/>
+          <w:lang w:val="es-419"/>
+        </w:rPr>
+      </w:pPr>
+    </w:p>
+    <w:p>
+      <w:pPr>
+        <w:pStyle w:val="Prrafodelista"/>
         <w:numPr>
           <w:ilvl w:val="0"/>
           <w:numId w:val="14"/>
@@ -128,14 +166,12 @@
           <w:rFonts w:ascii="Dax-Regular" w:hAnsi="Dax-Regular"/>
           <w:lang w:val="es-419"/>
         </w:rPr>
-        <w:t xml:space="preserve">¿Qué instrucción se usa para cambiar el límite de recursión de Python?  </w:t>
+        <w:t>¿Por qué considera que se debe hacer este cambio?</w:t>
       </w:r>
     </w:p>
     <w:p>
       <w:pPr>
-        <w:pStyle w:val="ListParagraph"/>
-        <w:spacing w:after="0"/>
-        <w:jc w:val="both"/>
+        <w:ind w:left="360"/>
         <w:rPr>
           <w:rFonts w:ascii="Dax-Regular" w:hAnsi="Dax-Regular"/>
           <w:lang w:val="es-419"/>
@@ -144,7 +180,72 @@
     </w:p>
     <w:p>
       <w:pPr>
-        <w:pStyle w:val="ListParagraph"/>
+        <w:ind w:left="360"/>
+        <w:rPr>
+          <w:rFonts w:eastAsia="Times New Roman"/>
+        </w:rPr>
+      </w:pPr>
+      <w:r>
+        <w:rPr>
+          <w:rFonts w:ascii="Dax-Regular" w:hAnsi="Dax-Regular"/>
+          <w:lang w:val="es-419"/>
+        </w:rPr>
+        <w:t xml:space="preserve">Es necesario hacer este cambio, puesto que así se </w:t>
+      </w:r>
+      <w:r>
+        <w:rPr>
+          <w:rFonts w:ascii="Dax-Regular" w:hAnsi="Dax-Regular"/>
+          <w:lang w:val="es-419"/>
+        </w:rPr>
+        <w:t xml:space="preserve">puede evitar llenar la memoria de los computadores o permitir que el programa consuma más memoria, debido a que cada llamada recursiva agrega </w:t>
+      </w:r>
+      <w:r>
+        <w:rPr>
+          <w:rFonts w:ascii="Dax-Regular" w:hAnsi="Dax-Regular"/>
+          <w:lang w:val="es-419"/>
+        </w:rPr>
+        <w:t>un elemento a la pila de llamadas</w:t>
+      </w:r>
+      <w:r>
+        <w:rPr>
+          <w:rFonts w:ascii="Dax-Regular" w:hAnsi="Dax-Regular"/>
+          <w:lang w:val="es-419"/>
+        </w:rPr>
+        <w:t xml:space="preserve"> a las funciones y a la memoria, por lo que al hacer este cambio </w:t>
+      </w:r>
+      <w:r>
+        <w:rPr>
+          <w:rFonts w:ascii="Dax-Regular" w:hAnsi="Dax-Regular"/>
+          <w:lang w:val="es-419"/>
+        </w:rPr>
+        <w:t>se puede limitar el uso de la memori</w:t>
+      </w:r>
+      <w:r>
+        <w:rPr>
+          <w:rFonts w:ascii="Dax-Regular" w:hAnsi="Dax-Regular"/>
+          <w:lang w:val="es-419"/>
+        </w:rPr>
+        <w:t>a</w:t>
+      </w:r>
+      <w:r>
+        <w:rPr>
+          <w:rFonts w:ascii="Dax-Regular" w:hAnsi="Dax-Regular"/>
+          <w:lang w:val="es-419"/>
+        </w:rPr>
+        <w:t xml:space="preserve"> y poder permitir que el programador pueda “manipular” o controlar tambien el consumo de la memoria.</w:t>
+      </w:r>
+    </w:p>
+    <w:p>
+      <w:pPr>
+        <w:ind w:left="360"/>
+        <w:rPr>
+          <w:rFonts w:ascii="Dax-Regular" w:hAnsi="Dax-Regular"/>
+        </w:rPr>
+      </w:pPr>
+    </w:p>
+    <w:p>
+      <w:pPr>
+        <w:pStyle w:val="Prrafodelista"/>
         <w:numPr>
           <w:ilvl w:val="0"/>
           <w:numId w:val="14"/>
@@ -161,12 +262,12 @@
           <w:rFonts w:ascii="Dax-Regular" w:hAnsi="Dax-Regular"/>
           <w:lang w:val="es-419"/>
         </w:rPr>
-        <w:t>¿Por qué considera que se debe hacer este cambio?</w:t>
+        <w:t xml:space="preserve">¿Cuál es el valor inicial que tiene Python cómo límite de recursión? </w:t>
       </w:r>
     </w:p>
     <w:p>
       <w:pPr>
-        <w:pStyle w:val="ListParagraph"/>
+        <w:jc w:val="both"/>
         <w:rPr>
           <w:rFonts w:ascii="Dax-Regular" w:hAnsi="Dax-Regular"/>
           <w:lang w:val="es-419"/>
@@ -175,7 +276,1456 @@
     </w:p>
     <w:p>
       <w:pPr>
-        <w:pStyle w:val="ListParagraph"/>
+        <w:jc w:val="both"/>
+        <w:rPr>
+          <w:rFonts w:ascii="Dax-Regular" w:hAnsi="Dax-Regular"/>
+          <w:lang w:val="es-419"/>
+        </w:rPr>
+      </w:pPr>
+      <w:r>
+        <w:rPr>
+          <w:rFonts w:ascii="Dax-Regular" w:hAnsi="Dax-Regular"/>
+          <w:lang w:val="es-419"/>
+        </w:rPr>
+        <w:t>El limite por omisión es de 1000 llamadas recursivas.</w:t>
+      </w:r>
+    </w:p>
+    <w:p>
+      <w:pPr>
+        <w:pStyle w:val="Prrafodelista"/>
+        <w:spacing w:after="0"/>
+        <w:jc w:val="both"/>
+        <w:rPr>
+          <w:rFonts w:ascii="Dax-Regular" w:hAnsi="Dax-Regular"/>
+          <w:lang w:val="es-419"/>
+        </w:rPr>
+      </w:pPr>
+    </w:p>
+    <w:p>
+      <w:pPr>
+        <w:pStyle w:val="p1"/>
+        <w:numPr>
+          <w:ilvl w:val="0"/>
+          <w:numId w:val="14"/>
+        </w:numPr>
+      </w:pPr>
+      <w:r>
+        <w:rPr>
+          <w:rFonts w:ascii="Dax-Regular" w:hAnsi="Dax-Regular"/>
+          <w:lang w:val="es-419"/>
+        </w:rPr>
+        <w:t>¿Qué relación creen que existe entre el número de vértices, arcos y el tiempo que toma la operación 4?</w:t>
+      </w:r>
+    </w:p>
+    <w:p>
+      <w:pPr>
+        <w:pStyle w:val="p1"/>
+      </w:pPr>
+    </w:p>
+    <w:p>
+      <w:pPr>
+        <w:pStyle w:val="p1"/>
+        <w:rPr>
+          <w:rStyle w:val="apple-converted-space"/>
+          <w:noProof/>
+        </w:rPr>
+      </w:pPr>
+      <w:r>
+        <w:t xml:space="preserve"> </w:t>
+      </w:r>
+      <w:r>
+        <w:t>El número</w:t>
+      </w:r>
+      <w:r>
+        <w:t xml:space="preserve"> de vértices, el número de arcos del grafo, y el tiempo que toma esta instrucción con cada uno de los archivos CSV </w:t>
+      </w:r>
+      <w:r>
+        <w:t>son los siguientes:</w:t>
+      </w:r>
+      <w:r>
+        <w:rPr>
+          <w:rStyle w:val="apple-converted-space"/>
+          <w:noProof/>
+        </w:rPr>
+        <w:t xml:space="preserve"> </w:t>
+      </w:r>
+    </w:p>
+    <w:p>
+      <w:pPr>
+        <w:pStyle w:val="p1"/>
+        <w:rPr>
+          <w:rStyle w:val="apple-converted-space"/>
+          <w:noProof/>
+        </w:rPr>
+      </w:pPr>
+    </w:p>
+    <w:p>
+      <w:pPr>
+        <w:pStyle w:val="p1"/>
+        <w:rPr>
+          <w:rStyle w:val="apple-converted-space"/>
+          <w:noProof/>
+        </w:rPr>
+      </w:pPr>
+      <w:r>
+        <w:rPr>
+          <w:rStyle w:val="apple-converted-space"/>
+          <w:noProof/>
+        </w:rPr>
+        <w:t xml:space="preserve">Para el csv de 50 se tiene que hay un numero de arcos 73, un numero de vertices de 74 y un tiempo de 219.80 para </w:t>
+      </w:r>
+      <w:r>
+        <w:rPr>
+          <w:rStyle w:val="apple-converted-space"/>
+          <w:noProof/>
+        </w:rPr>
+        <w:t>la opción 4</w:t>
+      </w:r>
+      <w:r>
+        <w:rPr>
+          <w:rStyle w:val="apple-converted-space"/>
+          <w:noProof/>
+        </w:rPr>
+        <w:t>.</w:t>
+      </w:r>
+      <w:r>
+        <w:rPr>
+          <w:rStyle w:val="apple-converted-space"/>
+          <w:noProof/>
+        </w:rPr>
+        <w:lastRenderedPageBreak/>
+        <w:drawing>
+          <wp:inline distT="0" distB="0" distL="0" distR="0" wp14:anchorId="3BE554E5" wp14:editId="5D88C702">
+            <wp:extent cx="5930900" cy="4038600"/>
+            <wp:effectExtent l="0" t="0" r="12700" b="0"/>
+            <wp:docPr id="8" name="Imagen 8" descr="../../../../../../Desktop/Captura%20de%20pantalla%202021-05-18%20a%20la(s)%2010.08.44%20p"/>
+            <wp:cNvGraphicFramePr>
+              <a:graphicFrameLocks xmlns:a="http://schemas.openxmlformats.org/drawingml/2006/main" noChangeAspect="1"/>
+            </wp:cNvGraphicFramePr>
+            <a:graphic xmlns:a="http://schemas.openxmlformats.org/drawingml/2006/main">
+              <a:graphicData uri="http://schemas.openxmlformats.org/drawingml/2006/picture">
+                <pic:pic xmlns:pic="http://schemas.openxmlformats.org/drawingml/2006/picture">
+                  <pic:nvPicPr>
+                    <pic:cNvPr id="0" name="Picture 8" descr="../../../../../../Desktop/Captura%20de%20pantalla%202021-05-18%20a%20la(s)%2010.08.44%20p"/>
+                    <pic:cNvPicPr>
+                      <a:picLocks noChangeAspect="1" noChangeArrowheads="1"/>
+                    </pic:cNvPicPr>
+                  </pic:nvPicPr>
+                  <pic:blipFill>
+                    <a:blip r:embed="rId8">
+                      <a:extLst>
+                        <a:ext uri="{28A0092B-C50C-407E-A947-70E740481C1C}">
+                          <a14:useLocalDpi xmlns:a14="http://schemas.microsoft.com/office/drawing/2010/main" val="0"/>
+                        </a:ext>
+                      </a:extLst>
+                    </a:blip>
+                    <a:srcRect/>
+                    <a:stretch>
+                      <a:fillRect/>
+                    </a:stretch>
+                  </pic:blipFill>
+                  <pic:spPr bwMode="auto">
+                    <a:xfrm>
+                      <a:off x="0" y="0"/>
+                      <a:ext cx="5930900" cy="4038600"/>
+                    </a:xfrm>
+                    <a:prstGeom prst="rect">
+                      <a:avLst/>
+                    </a:prstGeom>
+                    <a:noFill/>
+                    <a:ln>
+                      <a:noFill/>
+                    </a:ln>
+                  </pic:spPr>
+                </pic:pic>
+              </a:graphicData>
+            </a:graphic>
+          </wp:inline>
+        </w:drawing>
+      </w:r>
+      <w:r>
+        <w:rPr>
+          <w:rStyle w:val="apple-converted-space"/>
+          <w:noProof/>
+        </w:rPr>
+        <w:t xml:space="preserve"> </w:t>
+      </w:r>
+      <w:r>
+        <w:rPr>
+          <w:rStyle w:val="apple-converted-space"/>
+          <w:noProof/>
+        </w:rPr>
+        <w:t>P</w:t>
+      </w:r>
+      <w:r>
+        <w:rPr>
+          <w:rStyle w:val="apple-converted-space"/>
+          <w:noProof/>
+        </w:rPr>
+        <w:t>ara el csv de 150</w:t>
+      </w:r>
+      <w:r>
+        <w:rPr>
+          <w:rStyle w:val="apple-converted-space"/>
+          <w:noProof/>
+        </w:rPr>
+        <w:t xml:space="preserve"> se tie</w:t>
+      </w:r>
+      <w:r>
+        <w:rPr>
+          <w:rStyle w:val="apple-converted-space"/>
+          <w:noProof/>
+        </w:rPr>
+        <w:t>ne que hay un numero de arcos 146</w:t>
+      </w:r>
+      <w:r>
+        <w:rPr>
+          <w:rStyle w:val="apple-converted-space"/>
+          <w:noProof/>
+        </w:rPr>
+        <w:t xml:space="preserve">, un numero de vertices de </w:t>
+      </w:r>
+      <w:r>
+        <w:rPr>
+          <w:rStyle w:val="apple-converted-space"/>
+          <w:noProof/>
+        </w:rPr>
+        <w:t>146</w:t>
+      </w:r>
+      <w:r>
+        <w:rPr>
+          <w:rStyle w:val="apple-converted-space"/>
+          <w:noProof/>
+        </w:rPr>
+        <w:t xml:space="preserve"> y un tiempo de </w:t>
+      </w:r>
+      <w:r>
+        <w:rPr>
+          <w:rStyle w:val="apple-converted-space"/>
+          <w:noProof/>
+        </w:rPr>
+        <w:t>194.0</w:t>
+      </w:r>
+      <w:r>
+        <w:rPr>
+          <w:rStyle w:val="apple-converted-space"/>
+          <w:noProof/>
+        </w:rPr>
+        <w:t xml:space="preserve"> </w:t>
+      </w:r>
+      <w:r>
+        <w:rPr>
+          <w:rStyle w:val="apple-converted-space"/>
+          <w:noProof/>
+        </w:rPr>
+        <w:t>para la opción 4.</w:t>
+      </w:r>
+      <w:r>
+        <w:rPr>
+          <w:rStyle w:val="apple-converted-space"/>
+          <w:noProof/>
+        </w:rPr>
+        <w:drawing>
+          <wp:inline distT="0" distB="0" distL="0" distR="0" wp14:anchorId="4AE78095" wp14:editId="1E774720">
+            <wp:extent cx="5943600" cy="3289300"/>
+            <wp:effectExtent l="0" t="0" r="0" b="12700"/>
+            <wp:docPr id="14" name="Imagen 14" descr="../../../../../../Desktop/Captura%20de%20pantalla%202021-05-18%20a%20la(s)%2010.08.19%20p"/>
+            <wp:cNvGraphicFramePr>
+              <a:graphicFrameLocks xmlns:a="http://schemas.openxmlformats.org/drawingml/2006/main" noChangeAspect="1"/>
+            </wp:cNvGraphicFramePr>
+            <a:graphic xmlns:a="http://schemas.openxmlformats.org/drawingml/2006/main">
+              <a:graphicData uri="http://schemas.openxmlformats.org/drawingml/2006/picture">
+                <pic:pic xmlns:pic="http://schemas.openxmlformats.org/drawingml/2006/picture">
+                  <pic:nvPicPr>
+                    <pic:cNvPr id="0" name="Picture 7" descr="../../../../../../Desktop/Captura%20de%20pantalla%202021-05-18%20a%20la(s)%2010.08.19%20p"/>
+                    <pic:cNvPicPr>
+                      <a:picLocks noChangeAspect="1" noChangeArrowheads="1"/>
+                    </pic:cNvPicPr>
+                  </pic:nvPicPr>
+                  <pic:blipFill>
+                    <a:blip r:embed="rId9">
+                      <a:extLst>
+                        <a:ext uri="{28A0092B-C50C-407E-A947-70E740481C1C}">
+                          <a14:useLocalDpi xmlns:a14="http://schemas.microsoft.com/office/drawing/2010/main" val="0"/>
+                        </a:ext>
+                      </a:extLst>
+                    </a:blip>
+                    <a:srcRect/>
+                    <a:stretch>
+                      <a:fillRect/>
+                    </a:stretch>
+                  </pic:blipFill>
+                  <pic:spPr bwMode="auto">
+                    <a:xfrm>
+                      <a:off x="0" y="0"/>
+                      <a:ext cx="5943600" cy="3289300"/>
+                    </a:xfrm>
+                    <a:prstGeom prst="rect">
+                      <a:avLst/>
+                    </a:prstGeom>
+                    <a:noFill/>
+                    <a:ln>
+                      <a:noFill/>
+                    </a:ln>
+                  </pic:spPr>
+                </pic:pic>
+              </a:graphicData>
+            </a:graphic>
+          </wp:inline>
+        </w:drawing>
+      </w:r>
+      <w:r>
+        <w:rPr>
+          <w:rStyle w:val="apple-converted-space"/>
+          <w:noProof/>
+        </w:rPr>
+        <w:t xml:space="preserve"> </w:t>
+      </w:r>
+      <w:r>
+        <w:rPr>
+          <w:rStyle w:val="apple-converted-space"/>
+          <w:noProof/>
+        </w:rPr>
+        <w:t xml:space="preserve">Para el csv de </w:t>
+      </w:r>
+      <w:r>
+        <w:rPr>
+          <w:rStyle w:val="apple-converted-space"/>
+          <w:noProof/>
+        </w:rPr>
+        <w:t>300</w:t>
+      </w:r>
+      <w:r>
+        <w:rPr>
+          <w:rStyle w:val="apple-converted-space"/>
+          <w:noProof/>
+        </w:rPr>
+        <w:t xml:space="preserve"> se tiene que hay un numero de arcos </w:t>
+      </w:r>
+      <w:r>
+        <w:rPr>
+          <w:rStyle w:val="apple-converted-space"/>
+          <w:noProof/>
+        </w:rPr>
+        <w:t>382</w:t>
+      </w:r>
+      <w:r>
+        <w:rPr>
+          <w:rStyle w:val="apple-converted-space"/>
+          <w:noProof/>
+        </w:rPr>
+        <w:t xml:space="preserve">, un numero de vertices de </w:t>
+      </w:r>
+      <w:r>
+        <w:rPr>
+          <w:rStyle w:val="apple-converted-space"/>
+          <w:noProof/>
+        </w:rPr>
+        <w:t>295</w:t>
+      </w:r>
+      <w:r>
+        <w:rPr>
+          <w:rStyle w:val="apple-converted-space"/>
+          <w:noProof/>
+        </w:rPr>
+        <w:t xml:space="preserve"> y un tiempo de </w:t>
+      </w:r>
+      <w:r>
+        <w:rPr>
+          <w:rStyle w:val="apple-converted-space"/>
+          <w:noProof/>
+        </w:rPr>
+        <w:t>233.9</w:t>
+      </w:r>
+      <w:r>
+        <w:rPr>
+          <w:rStyle w:val="apple-converted-space"/>
+          <w:noProof/>
+        </w:rPr>
+        <w:t xml:space="preserve"> </w:t>
+      </w:r>
+      <w:r>
+        <w:rPr>
+          <w:rStyle w:val="apple-converted-space"/>
+          <w:noProof/>
+        </w:rPr>
+        <w:t>para la opción 4.</w:t>
+      </w:r>
+      <w:r>
+        <w:rPr>
+          <w:rStyle w:val="apple-converted-space"/>
+          <w:noProof/>
+        </w:rPr>
+        <w:lastRenderedPageBreak/>
+        <w:drawing>
+          <wp:inline distT="0" distB="0" distL="0" distR="0" wp14:anchorId="6A4F44BA" wp14:editId="7E0C8708">
+            <wp:extent cx="5930900" cy="3505200"/>
+            <wp:effectExtent l="0" t="0" r="12700" b="0"/>
+            <wp:docPr id="15" name="Imagen 15" descr="../../../../../../Desktop/Captura%20de%20pantalla%202021-05-18%20a%20la(s)%2010.07.55%20p"/>
+            <wp:cNvGraphicFramePr>
+              <a:graphicFrameLocks xmlns:a="http://schemas.openxmlformats.org/drawingml/2006/main" noChangeAspect="1"/>
+            </wp:cNvGraphicFramePr>
+            <a:graphic xmlns:a="http://schemas.openxmlformats.org/drawingml/2006/main">
+              <a:graphicData uri="http://schemas.openxmlformats.org/drawingml/2006/picture">
+                <pic:pic xmlns:pic="http://schemas.openxmlformats.org/drawingml/2006/picture">
+                  <pic:nvPicPr>
+                    <pic:cNvPr id="0" name="Picture 9" descr="../../../../../../Desktop/Captura%20de%20pantalla%202021-05-18%20a%20la(s)%2010.07.55%20p"/>
+                    <pic:cNvPicPr>
+                      <a:picLocks noChangeAspect="1" noChangeArrowheads="1"/>
+                    </pic:cNvPicPr>
+                  </pic:nvPicPr>
+                  <pic:blipFill>
+                    <a:blip r:embed="rId10">
+                      <a:extLst>
+                        <a:ext uri="{28A0092B-C50C-407E-A947-70E740481C1C}">
+                          <a14:useLocalDpi xmlns:a14="http://schemas.microsoft.com/office/drawing/2010/main" val="0"/>
+                        </a:ext>
+                      </a:extLst>
+                    </a:blip>
+                    <a:srcRect/>
+                    <a:stretch>
+                      <a:fillRect/>
+                    </a:stretch>
+                  </pic:blipFill>
+                  <pic:spPr bwMode="auto">
+                    <a:xfrm>
+                      <a:off x="0" y="0"/>
+                      <a:ext cx="5930900" cy="3505200"/>
+                    </a:xfrm>
+                    <a:prstGeom prst="rect">
+                      <a:avLst/>
+                    </a:prstGeom>
+                    <a:noFill/>
+                    <a:ln>
+                      <a:noFill/>
+                    </a:ln>
+                  </pic:spPr>
+                </pic:pic>
+              </a:graphicData>
+            </a:graphic>
+          </wp:inline>
+        </w:drawing>
+      </w:r>
+      <w:r>
+        <w:rPr>
+          <w:rStyle w:val="apple-converted-space"/>
+          <w:noProof/>
+        </w:rPr>
+        <w:t xml:space="preserve"> </w:t>
+      </w:r>
+      <w:r>
+        <w:rPr>
+          <w:rStyle w:val="apple-converted-space"/>
+          <w:noProof/>
+        </w:rPr>
+        <w:t xml:space="preserve">Para el csv de </w:t>
+      </w:r>
+      <w:r>
+        <w:rPr>
+          <w:rStyle w:val="apple-converted-space"/>
+          <w:noProof/>
+        </w:rPr>
+        <w:t>1000</w:t>
+      </w:r>
+      <w:r>
+        <w:rPr>
+          <w:rStyle w:val="apple-converted-space"/>
+          <w:noProof/>
+        </w:rPr>
+        <w:t xml:space="preserve"> se tiene que hay un numero de arcos </w:t>
+      </w:r>
+      <w:r>
+        <w:rPr>
+          <w:rStyle w:val="apple-converted-space"/>
+          <w:noProof/>
+        </w:rPr>
+        <w:t>1633</w:t>
+      </w:r>
+      <w:r>
+        <w:rPr>
+          <w:rStyle w:val="apple-converted-space"/>
+          <w:noProof/>
+        </w:rPr>
+        <w:t xml:space="preserve">, un numero de vertices de </w:t>
+      </w:r>
+      <w:r>
+        <w:rPr>
+          <w:rStyle w:val="apple-converted-space"/>
+          <w:noProof/>
+        </w:rPr>
+        <w:t>984</w:t>
+      </w:r>
+      <w:r>
+        <w:rPr>
+          <w:rStyle w:val="apple-converted-space"/>
+          <w:noProof/>
+        </w:rPr>
+        <w:t xml:space="preserve"> y un tiempo de </w:t>
+      </w:r>
+      <w:r>
+        <w:rPr>
+          <w:rStyle w:val="apple-converted-space"/>
+          <w:noProof/>
+        </w:rPr>
+        <w:t>2356.8</w:t>
+      </w:r>
+      <w:r>
+        <w:rPr>
+          <w:rStyle w:val="apple-converted-space"/>
+          <w:noProof/>
+        </w:rPr>
+        <w:t xml:space="preserve"> </w:t>
+      </w:r>
+      <w:r>
+        <w:rPr>
+          <w:rStyle w:val="apple-converted-space"/>
+          <w:noProof/>
+        </w:rPr>
+        <w:t>para la opción 4.</w:t>
+      </w:r>
+      <w:r>
+        <w:rPr>
+          <w:rStyle w:val="apple-converted-space"/>
+          <w:noProof/>
+        </w:rPr>
+        <w:drawing>
+          <wp:inline distT="0" distB="0" distL="0" distR="0" wp14:anchorId="41A53A96" wp14:editId="7AC56FEB">
+            <wp:extent cx="5943600" cy="3200400"/>
+            <wp:effectExtent l="0" t="0" r="0" b="0"/>
+            <wp:docPr id="16" name="Imagen 16" descr="../../../../../../Desktop/Captura%20de%20pantalla%202021-05-18%20a%20la(s)%2010.07.35%20p"/>
+            <wp:cNvGraphicFramePr>
+              <a:graphicFrameLocks xmlns:a="http://schemas.openxmlformats.org/drawingml/2006/main" noChangeAspect="1"/>
+            </wp:cNvGraphicFramePr>
+            <a:graphic xmlns:a="http://schemas.openxmlformats.org/drawingml/2006/main">
+              <a:graphicData uri="http://schemas.openxmlformats.org/drawingml/2006/picture">
+                <pic:pic xmlns:pic="http://schemas.openxmlformats.org/drawingml/2006/picture">
+                  <pic:nvPicPr>
+                    <pic:cNvPr id="0" name="Picture 10" descr="../../../../../../Desktop/Captura%20de%20pantalla%202021-05-18%20a%20la(s)%2010.07.35%20p"/>
+                    <pic:cNvPicPr>
+                      <a:picLocks noChangeAspect="1" noChangeArrowheads="1"/>
+                    </pic:cNvPicPr>
+                  </pic:nvPicPr>
+                  <pic:blipFill>
+                    <a:blip r:embed="rId11">
+                      <a:extLst>
+                        <a:ext uri="{28A0092B-C50C-407E-A947-70E740481C1C}">
+                          <a14:useLocalDpi xmlns:a14="http://schemas.microsoft.com/office/drawing/2010/main" val="0"/>
+                        </a:ext>
+                      </a:extLst>
+                    </a:blip>
+                    <a:srcRect/>
+                    <a:stretch>
+                      <a:fillRect/>
+                    </a:stretch>
+                  </pic:blipFill>
+                  <pic:spPr bwMode="auto">
+                    <a:xfrm>
+                      <a:off x="0" y="0"/>
+                      <a:ext cx="5943600" cy="3200400"/>
+                    </a:xfrm>
+                    <a:prstGeom prst="rect">
+                      <a:avLst/>
+                    </a:prstGeom>
+                    <a:noFill/>
+                    <a:ln>
+                      <a:noFill/>
+                    </a:ln>
+                  </pic:spPr>
+                </pic:pic>
+              </a:graphicData>
+            </a:graphic>
+          </wp:inline>
+        </w:drawing>
+      </w:r>
+      <w:r>
+        <w:rPr>
+          <w:rStyle w:val="apple-converted-space"/>
+          <w:noProof/>
+        </w:rPr>
+        <w:t xml:space="preserve"> </w:t>
+      </w:r>
+      <w:r>
+        <w:rPr>
+          <w:rStyle w:val="apple-converted-space"/>
+          <w:noProof/>
+        </w:rPr>
+        <w:t xml:space="preserve">Para el csv de </w:t>
+      </w:r>
+      <w:r>
+        <w:rPr>
+          <w:rStyle w:val="apple-converted-space"/>
+          <w:noProof/>
+        </w:rPr>
+        <w:t>2000</w:t>
+      </w:r>
+      <w:r>
+        <w:rPr>
+          <w:rStyle w:val="apple-converted-space"/>
+          <w:noProof/>
+        </w:rPr>
+        <w:t xml:space="preserve"> se tien</w:t>
+      </w:r>
+      <w:r>
+        <w:rPr>
+          <w:rStyle w:val="apple-converted-space"/>
+          <w:noProof/>
+        </w:rPr>
+        <w:t>e que hay un numero de arcos 3560</w:t>
+      </w:r>
+      <w:r>
+        <w:rPr>
+          <w:rStyle w:val="apple-converted-space"/>
+          <w:noProof/>
+        </w:rPr>
+        <w:t xml:space="preserve">, un numero de vertices de </w:t>
+      </w:r>
+      <w:r>
+        <w:rPr>
+          <w:rStyle w:val="apple-converted-space"/>
+          <w:noProof/>
+        </w:rPr>
+        <w:t>1954</w:t>
+      </w:r>
+      <w:r>
+        <w:rPr>
+          <w:rStyle w:val="apple-converted-space"/>
+          <w:noProof/>
+        </w:rPr>
+        <w:t xml:space="preserve"> y un tiempo de </w:t>
+      </w:r>
+      <w:r>
+        <w:rPr>
+          <w:rStyle w:val="apple-converted-space"/>
+          <w:noProof/>
+        </w:rPr>
+        <w:t>6749.361</w:t>
+      </w:r>
+      <w:r>
+        <w:rPr>
+          <w:rStyle w:val="apple-converted-space"/>
+          <w:noProof/>
+        </w:rPr>
+        <w:t xml:space="preserve"> </w:t>
+      </w:r>
+      <w:r>
+        <w:rPr>
+          <w:rStyle w:val="apple-converted-space"/>
+          <w:noProof/>
+        </w:rPr>
+        <w:t>para la opción 4.</w:t>
+      </w:r>
+      <w:r>
+        <w:rPr>
+          <w:rStyle w:val="apple-converted-space"/>
+          <w:noProof/>
+        </w:rPr>
+        <w:lastRenderedPageBreak/>
+        <w:drawing>
+          <wp:inline distT="0" distB="0" distL="0" distR="0" wp14:anchorId="03638C00" wp14:editId="1CFE98C5">
+            <wp:extent cx="5943600" cy="3886200"/>
+            <wp:effectExtent l="0" t="0" r="0" b="0"/>
+            <wp:docPr id="17" name="Imagen 17" descr="../../../../../../Desktop/Captura%20de%20pantalla%202021-05-18%20a%20la(s)%2010.07.10%20p"/>
+            <wp:cNvGraphicFramePr>
+              <a:graphicFrameLocks xmlns:a="http://schemas.openxmlformats.org/drawingml/2006/main" noChangeAspect="1"/>
+            </wp:cNvGraphicFramePr>
+            <a:graphic xmlns:a="http://schemas.openxmlformats.org/drawingml/2006/main">
+              <a:graphicData uri="http://schemas.openxmlformats.org/drawingml/2006/picture">
+                <pic:pic xmlns:pic="http://schemas.openxmlformats.org/drawingml/2006/picture">
+                  <pic:nvPicPr>
+                    <pic:cNvPr id="0" name="Picture 11" descr="../../../../../../Desktop/Captura%20de%20pantalla%202021-05-18%20a%20la(s)%2010.07.10%20p"/>
+                    <pic:cNvPicPr>
+                      <a:picLocks noChangeAspect="1" noChangeArrowheads="1"/>
+                    </pic:cNvPicPr>
+                  </pic:nvPicPr>
+                  <pic:blipFill>
+                    <a:blip r:embed="rId12">
+                      <a:extLst>
+                        <a:ext uri="{28A0092B-C50C-407E-A947-70E740481C1C}">
+                          <a14:useLocalDpi xmlns:a14="http://schemas.microsoft.com/office/drawing/2010/main" val="0"/>
+                        </a:ext>
+                      </a:extLst>
+                    </a:blip>
+                    <a:srcRect/>
+                    <a:stretch>
+                      <a:fillRect/>
+                    </a:stretch>
+                  </pic:blipFill>
+                  <pic:spPr bwMode="auto">
+                    <a:xfrm>
+                      <a:off x="0" y="0"/>
+                      <a:ext cx="5943600" cy="3886200"/>
+                    </a:xfrm>
+                    <a:prstGeom prst="rect">
+                      <a:avLst/>
+                    </a:prstGeom>
+                    <a:noFill/>
+                    <a:ln>
+                      <a:noFill/>
+                    </a:ln>
+                  </pic:spPr>
+                </pic:pic>
+              </a:graphicData>
+            </a:graphic>
+          </wp:inline>
+        </w:drawing>
+      </w:r>
+      <w:r>
+        <w:rPr>
+          <w:rStyle w:val="apple-converted-space"/>
+          <w:noProof/>
+        </w:rPr>
+        <w:t xml:space="preserve"> </w:t>
+      </w:r>
+      <w:r>
+        <w:rPr>
+          <w:rStyle w:val="apple-converted-space"/>
+          <w:noProof/>
+        </w:rPr>
+        <w:t xml:space="preserve">Para el csv de </w:t>
+      </w:r>
+      <w:r>
+        <w:rPr>
+          <w:rStyle w:val="apple-converted-space"/>
+          <w:noProof/>
+        </w:rPr>
+        <w:t>3000</w:t>
+      </w:r>
+      <w:r>
+        <w:rPr>
+          <w:rStyle w:val="apple-converted-space"/>
+          <w:noProof/>
+        </w:rPr>
+        <w:t xml:space="preserve"> se tiene que hay un numero de arcos </w:t>
+      </w:r>
+      <w:r>
+        <w:rPr>
+          <w:rStyle w:val="apple-converted-space"/>
+          <w:noProof/>
+        </w:rPr>
+        <w:t>5773</w:t>
+      </w:r>
+      <w:r>
+        <w:rPr>
+          <w:rStyle w:val="apple-converted-space"/>
+          <w:noProof/>
+        </w:rPr>
+        <w:t xml:space="preserve">, un numero de vertices de </w:t>
+      </w:r>
+      <w:r>
+        <w:rPr>
+          <w:rStyle w:val="apple-converted-space"/>
+          <w:noProof/>
+        </w:rPr>
+        <w:t>2992</w:t>
+      </w:r>
+      <w:r>
+        <w:rPr>
+          <w:rStyle w:val="apple-converted-space"/>
+          <w:noProof/>
+        </w:rPr>
+        <w:t xml:space="preserve"> y un tiempo de </w:t>
+      </w:r>
+      <w:r>
+        <w:rPr>
+          <w:rStyle w:val="apple-converted-space"/>
+          <w:noProof/>
+        </w:rPr>
+        <w:t>12272.65</w:t>
+      </w:r>
+      <w:r>
+        <w:rPr>
+          <w:rStyle w:val="apple-converted-space"/>
+          <w:noProof/>
+        </w:rPr>
+        <w:t xml:space="preserve"> para la opción 4.</w:t>
+      </w:r>
+      <w:r>
+        <w:rPr>
+          <w:rStyle w:val="apple-converted-space"/>
+          <w:noProof/>
+        </w:rPr>
+        <w:lastRenderedPageBreak/>
+        <w:drawing>
+          <wp:inline distT="0" distB="0" distL="0" distR="0" wp14:anchorId="6E377CF4" wp14:editId="61C1901A">
+            <wp:extent cx="5943600" cy="4787900"/>
+            <wp:effectExtent l="0" t="0" r="0" b="12700"/>
+            <wp:docPr id="18" name="Imagen 18" descr="../../../../../../Desktop/Captura%20de%20pantalla%202021-05-18%20a%20la(s)%2010.05.35%20p"/>
+            <wp:cNvGraphicFramePr>
+              <a:graphicFrameLocks xmlns:a="http://schemas.openxmlformats.org/drawingml/2006/main" noChangeAspect="1"/>
+            </wp:cNvGraphicFramePr>
+            <a:graphic xmlns:a="http://schemas.openxmlformats.org/drawingml/2006/main">
+              <a:graphicData uri="http://schemas.openxmlformats.org/drawingml/2006/picture">
+                <pic:pic xmlns:pic="http://schemas.openxmlformats.org/drawingml/2006/picture">
+                  <pic:nvPicPr>
+                    <pic:cNvPr id="0" name="Picture 12" descr="../../../../../../Desktop/Captura%20de%20pantalla%202021-05-18%20a%20la(s)%2010.05.35%20p"/>
+                    <pic:cNvPicPr>
+                      <a:picLocks noChangeAspect="1" noChangeArrowheads="1"/>
+                    </pic:cNvPicPr>
+                  </pic:nvPicPr>
+                  <pic:blipFill>
+                    <a:blip r:embed="rId13">
+                      <a:extLst>
+                        <a:ext uri="{28A0092B-C50C-407E-A947-70E740481C1C}">
+                          <a14:useLocalDpi xmlns:a14="http://schemas.microsoft.com/office/drawing/2010/main" val="0"/>
+                        </a:ext>
+                      </a:extLst>
+                    </a:blip>
+                    <a:srcRect/>
+                    <a:stretch>
+                      <a:fillRect/>
+                    </a:stretch>
+                  </pic:blipFill>
+                  <pic:spPr bwMode="auto">
+                    <a:xfrm>
+                      <a:off x="0" y="0"/>
+                      <a:ext cx="5943600" cy="4787900"/>
+                    </a:xfrm>
+                    <a:prstGeom prst="rect">
+                      <a:avLst/>
+                    </a:prstGeom>
+                    <a:noFill/>
+                    <a:ln>
+                      <a:noFill/>
+                    </a:ln>
+                  </pic:spPr>
+                </pic:pic>
+              </a:graphicData>
+            </a:graphic>
+          </wp:inline>
+        </w:drawing>
+      </w:r>
+      <w:r>
+        <w:rPr>
+          <w:rStyle w:val="apple-converted-space"/>
+          <w:noProof/>
+        </w:rPr>
+        <w:t xml:space="preserve"> </w:t>
+      </w:r>
+      <w:r>
+        <w:rPr>
+          <w:rStyle w:val="apple-converted-space"/>
+          <w:noProof/>
+        </w:rPr>
+        <w:t xml:space="preserve">Para el csv de </w:t>
+      </w:r>
+      <w:r>
+        <w:rPr>
+          <w:rStyle w:val="apple-converted-space"/>
+          <w:noProof/>
+        </w:rPr>
+        <w:t>7000</w:t>
+      </w:r>
+      <w:r>
+        <w:rPr>
+          <w:rStyle w:val="apple-converted-space"/>
+          <w:noProof/>
+        </w:rPr>
+        <w:t xml:space="preserve"> se tiene que hay un numero de arcos </w:t>
+      </w:r>
+      <w:r>
+        <w:rPr>
+          <w:rStyle w:val="apple-converted-space"/>
+          <w:noProof/>
+        </w:rPr>
+        <w:t>15334</w:t>
+      </w:r>
+      <w:r>
+        <w:rPr>
+          <w:rStyle w:val="apple-converted-space"/>
+          <w:noProof/>
+        </w:rPr>
+        <w:t xml:space="preserve">, un numero de vertices de </w:t>
+      </w:r>
+      <w:r>
+        <w:rPr>
+          <w:rStyle w:val="apple-converted-space"/>
+          <w:noProof/>
+        </w:rPr>
+        <w:t>6829</w:t>
+      </w:r>
+      <w:r>
+        <w:rPr>
+          <w:rStyle w:val="apple-converted-space"/>
+          <w:noProof/>
+        </w:rPr>
+        <w:t xml:space="preserve"> y un tiempo de </w:t>
+      </w:r>
+      <w:r>
+        <w:rPr>
+          <w:rStyle w:val="apple-converted-space"/>
+          <w:noProof/>
+        </w:rPr>
+        <w:t>57139.38</w:t>
+      </w:r>
+      <w:r>
+        <w:rPr>
+          <w:rStyle w:val="apple-converted-space"/>
+          <w:noProof/>
+        </w:rPr>
+        <w:t xml:space="preserve"> para la opción 4.</w:t>
+      </w:r>
+      <w:r>
+        <w:rPr>
+          <w:rStyle w:val="apple-converted-space"/>
+          <w:noProof/>
+        </w:rPr>
+        <w:lastRenderedPageBreak/>
+        <w:drawing>
+          <wp:inline distT="0" distB="0" distL="0" distR="0" wp14:anchorId="59C23233" wp14:editId="0A0CB8EE">
+            <wp:extent cx="5943600" cy="3238500"/>
+            <wp:effectExtent l="0" t="0" r="0" b="12700"/>
+            <wp:docPr id="19" name="Imagen 19" descr="../../../../../../Desktop/Captura%20de%20pantalla%202021-05-18%20a%20la(s)%208.17.59%20p"/>
+            <wp:cNvGraphicFramePr>
+              <a:graphicFrameLocks xmlns:a="http://schemas.openxmlformats.org/drawingml/2006/main" noChangeAspect="1"/>
+            </wp:cNvGraphicFramePr>
+            <a:graphic xmlns:a="http://schemas.openxmlformats.org/drawingml/2006/main">
+              <a:graphicData uri="http://schemas.openxmlformats.org/drawingml/2006/picture">
+                <pic:pic xmlns:pic="http://schemas.openxmlformats.org/drawingml/2006/picture">
+                  <pic:nvPicPr>
+                    <pic:cNvPr id="0" name="Picture 4" descr="../../../../../../Desktop/Captura%20de%20pantalla%202021-05-18%20a%20la(s)%208.17.59%20p"/>
+                    <pic:cNvPicPr>
+                      <a:picLocks noChangeAspect="1" noChangeArrowheads="1"/>
+                    </pic:cNvPicPr>
+                  </pic:nvPicPr>
+                  <pic:blipFill>
+                    <a:blip r:embed="rId14">
+                      <a:extLst>
+                        <a:ext uri="{28A0092B-C50C-407E-A947-70E740481C1C}">
+                          <a14:useLocalDpi xmlns:a14="http://schemas.microsoft.com/office/drawing/2010/main" val="0"/>
+                        </a:ext>
+                      </a:extLst>
+                    </a:blip>
+                    <a:srcRect/>
+                    <a:stretch>
+                      <a:fillRect/>
+                    </a:stretch>
+                  </pic:blipFill>
+                  <pic:spPr bwMode="auto">
+                    <a:xfrm>
+                      <a:off x="0" y="0"/>
+                      <a:ext cx="5943600" cy="3238500"/>
+                    </a:xfrm>
+                    <a:prstGeom prst="rect">
+                      <a:avLst/>
+                    </a:prstGeom>
+                    <a:noFill/>
+                    <a:ln>
+                      <a:noFill/>
+                    </a:ln>
+                  </pic:spPr>
+                </pic:pic>
+              </a:graphicData>
+            </a:graphic>
+          </wp:inline>
+        </w:drawing>
+      </w:r>
+      <w:r>
+        <w:rPr>
+          <w:rStyle w:val="apple-converted-space"/>
+          <w:noProof/>
+        </w:rPr>
+        <w:t xml:space="preserve"> </w:t>
+      </w:r>
+      <w:r>
+        <w:rPr>
+          <w:rStyle w:val="apple-converted-space"/>
+          <w:noProof/>
+        </w:rPr>
+        <w:t xml:space="preserve">Para el csv de </w:t>
+      </w:r>
+      <w:r>
+        <w:rPr>
+          <w:rStyle w:val="apple-converted-space"/>
+          <w:noProof/>
+        </w:rPr>
+        <w:t>10000</w:t>
+      </w:r>
+      <w:r>
+        <w:rPr>
+          <w:rStyle w:val="apple-converted-space"/>
+          <w:noProof/>
+        </w:rPr>
+        <w:t xml:space="preserve"> se tiene que hay un numero de arcos </w:t>
+      </w:r>
+      <w:r>
+        <w:rPr>
+          <w:rStyle w:val="apple-converted-space"/>
+          <w:noProof/>
+        </w:rPr>
+        <w:t>22758</w:t>
+      </w:r>
+      <w:r>
+        <w:rPr>
+          <w:rStyle w:val="apple-converted-space"/>
+          <w:noProof/>
+        </w:rPr>
+        <w:t xml:space="preserve">, un numero de vertices de </w:t>
+      </w:r>
+      <w:r>
+        <w:rPr>
+          <w:rStyle w:val="apple-converted-space"/>
+          <w:noProof/>
+        </w:rPr>
+        <w:t xml:space="preserve">9767 </w:t>
+      </w:r>
+      <w:r>
+        <w:rPr>
+          <w:rStyle w:val="apple-converted-space"/>
+          <w:noProof/>
+        </w:rPr>
+        <w:t xml:space="preserve">un tiempo de </w:t>
+      </w:r>
+      <w:r>
+        <w:rPr>
+          <w:rStyle w:val="apple-converted-space"/>
+          <w:noProof/>
+        </w:rPr>
+        <w:t xml:space="preserve">163385.54 </w:t>
+      </w:r>
+      <w:r>
+        <w:rPr>
+          <w:rStyle w:val="apple-converted-space"/>
+          <w:noProof/>
+        </w:rPr>
+        <w:t>para la opción 4.</w:t>
+      </w:r>
+      <w:r>
+        <w:rPr>
+          <w:rStyle w:val="apple-converted-space"/>
+          <w:noProof/>
+        </w:rPr>
+        <w:drawing>
+          <wp:inline distT="0" distB="0" distL="0" distR="0" wp14:anchorId="173768F0" wp14:editId="3B5A7AC3">
+            <wp:extent cx="5943600" cy="3390900"/>
+            <wp:effectExtent l="0" t="0" r="0" b="12700"/>
+            <wp:docPr id="26" name="Imagen 26" descr="../../../../../../Desktop/Captura%20de%20pantalla%202021-05-19%20a%20la(s)%209.25.27%20p"/>
+            <wp:cNvGraphicFramePr>
+              <a:graphicFrameLocks xmlns:a="http://schemas.openxmlformats.org/drawingml/2006/main" noChangeAspect="1"/>
+            </wp:cNvGraphicFramePr>
+            <a:graphic xmlns:a="http://schemas.openxmlformats.org/drawingml/2006/main">
+              <a:graphicData uri="http://schemas.openxmlformats.org/drawingml/2006/picture">
+                <pic:pic xmlns:pic="http://schemas.openxmlformats.org/drawingml/2006/picture">
+                  <pic:nvPicPr>
+                    <pic:cNvPr id="0" name="Picture 13" descr="../../../../../../Desktop/Captura%20de%20pantalla%202021-05-19%20a%20la(s)%209.25.27%20p"/>
+                    <pic:cNvPicPr>
+                      <a:picLocks noChangeAspect="1" noChangeArrowheads="1"/>
+                    </pic:cNvPicPr>
+                  </pic:nvPicPr>
+                  <pic:blipFill>
+                    <a:blip r:embed="rId15">
+                      <a:extLst>
+                        <a:ext uri="{28A0092B-C50C-407E-A947-70E740481C1C}">
+                          <a14:useLocalDpi xmlns:a14="http://schemas.microsoft.com/office/drawing/2010/main" val="0"/>
+                        </a:ext>
+                      </a:extLst>
+                    </a:blip>
+                    <a:srcRect/>
+                    <a:stretch>
+                      <a:fillRect/>
+                    </a:stretch>
+                  </pic:blipFill>
+                  <pic:spPr bwMode="auto">
+                    <a:xfrm>
+                      <a:off x="0" y="0"/>
+                      <a:ext cx="5943600" cy="3390900"/>
+                    </a:xfrm>
+                    <a:prstGeom prst="rect">
+                      <a:avLst/>
+                    </a:prstGeom>
+                    <a:noFill/>
+                    <a:ln>
+                      <a:noFill/>
+                    </a:ln>
+                  </pic:spPr>
+                </pic:pic>
+              </a:graphicData>
+            </a:graphic>
+          </wp:inline>
+        </w:drawing>
+      </w:r>
+    </w:p>
+    <w:p>
+      <w:pPr>
+        <w:pStyle w:val="p1"/>
+        <w:rPr>
+          <w:rStyle w:val="apple-converted-space"/>
+          <w:noProof/>
+        </w:rPr>
+      </w:pPr>
+    </w:p>
+    <w:p>
+      <w:pPr>
+        <w:pStyle w:val="p1"/>
+      </w:pPr>
+      <w:r>
+        <w:rPr>
+          <w:rStyle w:val="apple-converted-space"/>
+          <w:noProof/>
+        </w:rPr>
+        <w:lastRenderedPageBreak/>
+        <w:t xml:space="preserve"> </w:t>
+      </w:r>
+      <w:r>
+        <w:rPr>
+          <w:rStyle w:val="apple-converted-space"/>
+          <w:noProof/>
+        </w:rPr>
+        <w:t xml:space="preserve">Para el csv de </w:t>
+      </w:r>
+      <w:r>
+        <w:rPr>
+          <w:rStyle w:val="apple-converted-space"/>
+          <w:noProof/>
+        </w:rPr>
+        <w:t>14000</w:t>
+      </w:r>
+      <w:r>
+        <w:rPr>
+          <w:rStyle w:val="apple-converted-space"/>
+          <w:noProof/>
+        </w:rPr>
+        <w:t xml:space="preserve"> se tiene que hay un numero de arcos </w:t>
+      </w:r>
+      <w:r>
+        <w:rPr>
+          <w:rStyle w:val="apple-converted-space"/>
+          <w:noProof/>
+        </w:rPr>
+        <w:t>32270</w:t>
+      </w:r>
+      <w:r>
+        <w:rPr>
+          <w:rStyle w:val="apple-converted-space"/>
+          <w:noProof/>
+        </w:rPr>
+        <w:t>, un numero de vertices de 13535</w:t>
+      </w:r>
+      <w:r>
+        <w:rPr>
+          <w:rStyle w:val="apple-converted-space"/>
+          <w:noProof/>
+        </w:rPr>
+        <w:t xml:space="preserve"> </w:t>
+      </w:r>
+      <w:r>
+        <w:rPr>
+          <w:rStyle w:val="apple-converted-space"/>
+          <w:noProof/>
+        </w:rPr>
+        <w:t>y un tiempo de 379117.9 para la opción 4</w:t>
+      </w:r>
+      <w:r>
+        <w:rPr>
+          <w:rStyle w:val="apple-converted-space"/>
+          <w:noProof/>
+        </w:rPr>
+        <w:drawing>
+          <wp:inline distT="0" distB="0" distL="0" distR="0" wp14:anchorId="1ECE72CE" wp14:editId="7117120A">
+            <wp:extent cx="5930900" cy="4267200"/>
+            <wp:effectExtent l="0" t="0" r="12700" b="0"/>
+            <wp:docPr id="25" name="Imagen 25" descr="../../../../../../Desktop/Captura%20de%20pantalla%202021-05-18%20a%20la(s)%205.15.33%20p"/>
+            <wp:cNvGraphicFramePr>
+              <a:graphicFrameLocks xmlns:a="http://schemas.openxmlformats.org/drawingml/2006/main" noChangeAspect="1"/>
+            </wp:cNvGraphicFramePr>
+            <a:graphic xmlns:a="http://schemas.openxmlformats.org/drawingml/2006/main">
+              <a:graphicData uri="http://schemas.openxmlformats.org/drawingml/2006/picture">
+                <pic:pic xmlns:pic="http://schemas.openxmlformats.org/drawingml/2006/picture">
+                  <pic:nvPicPr>
+                    <pic:cNvPr id="0" name="Picture 6" descr="../../../../../../Desktop/Captura%20de%20pantalla%202021-05-18%20a%20la(s)%205.15.33%20p"/>
+                    <pic:cNvPicPr>
+                      <a:picLocks noChangeAspect="1" noChangeArrowheads="1"/>
+                    </pic:cNvPicPr>
+                  </pic:nvPicPr>
+                  <pic:blipFill>
+                    <a:blip r:embed="rId16">
+                      <a:extLst>
+                        <a:ext uri="{28A0092B-C50C-407E-A947-70E740481C1C}">
+                          <a14:useLocalDpi xmlns:a14="http://schemas.microsoft.com/office/drawing/2010/main" val="0"/>
+                        </a:ext>
+                      </a:extLst>
+                    </a:blip>
+                    <a:srcRect/>
+                    <a:stretch>
+                      <a:fillRect/>
+                    </a:stretch>
+                  </pic:blipFill>
+                  <pic:spPr bwMode="auto">
+                    <a:xfrm>
+                      <a:off x="0" y="0"/>
+                      <a:ext cx="5930900" cy="4267200"/>
+                    </a:xfrm>
+                    <a:prstGeom prst="rect">
+                      <a:avLst/>
+                    </a:prstGeom>
+                    <a:noFill/>
+                    <a:ln>
+                      <a:noFill/>
+                    </a:ln>
+                  </pic:spPr>
+                </pic:pic>
+              </a:graphicData>
+            </a:graphic>
+          </wp:inline>
+        </w:drawing>
+      </w:r>
+    </w:p>
+    <w:p>
+      <w:pPr>
+        <w:pStyle w:val="p1"/>
+      </w:pPr>
+    </w:p>
+    <w:p>
+      <w:pPr>
+        <w:pStyle w:val="p1"/>
+      </w:pPr>
+      <w:r>
+        <w:rPr>
+          <w:rFonts w:ascii="Dax-Regular" w:hAnsi="Dax-Regular"/>
+          <w:lang w:val="es-419"/>
+        </w:rPr>
+        <w:t>Ahora bien, la relación que cremos que existe entre el numero de vertices, arcos y tiempos que toma la operación 4 es que a mediad que hay mayores arcos y vertices, debe tomar mayor tiempo la operación 4, puesto que al calcular los caminos de costo minimo desde la estación initalStation a todos los demas vertices del grafo, el tiempo en logra</w:t>
+      </w:r>
+      <w:r>
+        <w:rPr>
+          <w:rFonts w:ascii="Dax-Regular" w:hAnsi="Dax-Regular"/>
+          <w:lang w:val="es-419"/>
+        </w:rPr>
+        <w:t>r esta función aumentaria si ha</w:t>
+      </w:r>
+      <w:r>
+        <w:rPr>
+          <w:rFonts w:ascii="Dax-Regular" w:hAnsi="Dax-Regular"/>
+          <w:lang w:val="es-419"/>
+        </w:rPr>
+        <w:t xml:space="preserve">y una mayor cantidad </w:t>
+      </w:r>
+      <w:r>
+        <w:rPr>
+          <w:rFonts w:ascii="Dax-Regular" w:hAnsi="Dax-Regular"/>
+          <w:lang w:val="es-419"/>
+        </w:rPr>
+        <w:t xml:space="preserve">de arcos y vertices, debido a que aumentaria el catalogo y aumentaria el tiempo en lograr esa operación. Del mismo modo, se puede observar que a mediada que hay un mayor numero de arcos, aumenta tambien el numero de vertices, sin embargo, aumenta considerablemente más el numero de arcos al numero de vertices. </w:t>
+      </w:r>
+      <w:r>
+        <w:rPr>
+          <w:rFonts w:ascii="Dax-Regular" w:hAnsi="Dax-Regular"/>
+          <w:lang w:val="es-419"/>
+        </w:rPr>
+        <w:t xml:space="preserve"> </w:t>
+      </w:r>
+    </w:p>
+    <w:p>
+      <w:pPr>
+        <w:rPr>
+          <w:rFonts w:ascii="Dax-Regular" w:hAnsi="Dax-Regular"/>
+        </w:rPr>
+      </w:pPr>
+    </w:p>
+    <w:p>
+      <w:pPr>
+        <w:pStyle w:val="Prrafodelista"/>
+        <w:numPr>
+          <w:ilvl w:val="0"/>
+          <w:numId w:val="14"/>
+        </w:numPr>
+        <w:jc w:val="both"/>
+        <w:rPr>
+          <w:rFonts w:ascii="Dax-Regular" w:hAnsi="Dax-Regular"/>
+          <w:lang w:val="es-419"/>
+        </w:rPr>
+      </w:pPr>
+      <w:r>
+        <w:rPr>
+          <w:rFonts w:ascii="Dax-Regular" w:hAnsi="Dax-Regular"/>
+          <w:lang w:val="es-419"/>
+        </w:rPr>
+        <w:t>¿Qué características tiene el grafo definido?</w:t>
+      </w:r>
+    </w:p>
+    <w:p>
+      <w:pPr>
+        <w:rPr>
+          <w:rFonts w:ascii="Dax-Regular" w:hAnsi="Dax-Regular"/>
+          <w:lang w:val="es-419"/>
+        </w:rPr>
+      </w:pPr>
+      <w:r>
+        <w:rPr>
+          <w:rFonts w:ascii="Dax-Regular" w:hAnsi="Dax-Regular"/>
+          <w:lang w:val="es-419"/>
+        </w:rPr>
+        <w:t xml:space="preserve">Las caracteristicas que tiene el grado definido </w:t>
+      </w:r>
+      <w:r>
+        <w:rPr>
+          <w:rFonts w:ascii="Dax-Regular" w:hAnsi="Dax-Regular"/>
+          <w:lang w:val="es-419"/>
+        </w:rPr>
+        <w:t xml:space="preserve">es que esta tiene una dirección para los arcos entre los vertices, puesto que </w:t>
+      </w:r>
+      <w:r>
+        <w:rPr>
+          <w:rFonts w:ascii="Dax-Regular" w:hAnsi="Dax-Regular"/>
+          <w:lang w:val="es-419"/>
+        </w:rPr>
+        <w:t xml:space="preserve">los arcos estan dirigidos, en donde teoricamente se verian con flechas, en el que los datos deben ser especificos. En otras palabras, un grafo definido cuenta con una dirección de ida para los arcos entre los vertices, en el que solo puede ir a un lado, mas no puede tener una idea y vuelta como en los grafos no definidos. </w:t>
+      </w:r>
+    </w:p>
+    <w:p>
+      <w:pPr>
+        <w:rPr>
+          <w:rFonts w:ascii="Dax-Regular" w:hAnsi="Dax-Regular"/>
+          <w:lang w:val="es-419"/>
+        </w:rPr>
+      </w:pPr>
+    </w:p>
+    <w:p>
+      <w:pPr>
+        <w:pStyle w:val="Prrafodelista"/>
+        <w:numPr>
+          <w:ilvl w:val="0"/>
+          <w:numId w:val="14"/>
+        </w:numPr>
+        <w:jc w:val="both"/>
+        <w:rPr>
+          <w:rFonts w:ascii="Dax-Regular" w:hAnsi="Dax-Regular"/>
+          <w:lang w:val="es-419"/>
+        </w:rPr>
+      </w:pPr>
+      <w:r>
+        <w:rPr>
+          <w:rFonts w:ascii="Dax-Regular" w:hAnsi="Dax-Regular"/>
+          <w:lang w:val="es-419"/>
+        </w:rPr>
+        <w:t>¿Cuál es el tamaño inicial del grafo?</w:t>
+      </w:r>
+    </w:p>
+    <w:p>
+      <w:pPr>
+        <w:rPr>
+          <w:rFonts w:ascii="Dax-Regular" w:hAnsi="Dax-Regular"/>
+          <w:lang w:val="es-419"/>
+        </w:rPr>
+      </w:pPr>
+    </w:p>
+    <w:p>
+      <w:pPr>
+        <w:rPr>
+          <w:rFonts w:ascii="Dax-Regular" w:hAnsi="Dax-Regular"/>
+        </w:rPr>
+      </w:pPr>
+      <w:r>
+        <w:rPr>
+          <w:rFonts w:ascii="Dax-Regular" w:hAnsi="Dax-Regular"/>
+          <w:lang w:val="es-419"/>
+        </w:rPr>
+        <w:lastRenderedPageBreak/>
+        <w:t xml:space="preserve">El tamaño inicial del grafo es de 14000, puesto que como se puede ver en el grafo de connections, el size es de 14000 datos. </w:t>
+      </w:r>
+      <w:r>
+        <w:rPr>
+          <w:rFonts w:ascii="Dax-Regular" w:hAnsi="Dax-Regular"/>
+          <w:noProof/>
+        </w:rPr>
+        <w:drawing>
+          <wp:inline distT="0" distB="0" distL="0" distR="0" wp14:anchorId="03CA4018" wp14:editId="6C9E5200">
+            <wp:extent cx="5943600" cy="2971800"/>
+            <wp:effectExtent l="0" t="0" r="0" b="0"/>
+            <wp:docPr id="27" name="Imagen 27" descr="../../../../../../Desktop/Captura%20de%20pantalla%202021-05-19%20a%20la(s)%209.45.31%20p"/>
+            <wp:cNvGraphicFramePr>
+              <a:graphicFrameLocks xmlns:a="http://schemas.openxmlformats.org/drawingml/2006/main" noChangeAspect="1"/>
+            </wp:cNvGraphicFramePr>
+            <a:graphic xmlns:a="http://schemas.openxmlformats.org/drawingml/2006/main">
+              <a:graphicData uri="http://schemas.openxmlformats.org/drawingml/2006/picture">
+                <pic:pic xmlns:pic="http://schemas.openxmlformats.org/drawingml/2006/picture">
+                  <pic:nvPicPr>
+                    <pic:cNvPr id="0" name="Picture 14" descr="../../../../../../Desktop/Captura%20de%20pantalla%202021-05-19%20a%20la(s)%209.45.31%20p"/>
+                    <pic:cNvPicPr>
+                      <a:picLocks noChangeAspect="1" noChangeArrowheads="1"/>
+                    </pic:cNvPicPr>
+                  </pic:nvPicPr>
+                  <pic:blipFill>
+                    <a:blip r:embed="rId17">
+                      <a:extLst>
+                        <a:ext uri="{28A0092B-C50C-407E-A947-70E740481C1C}">
+                          <a14:useLocalDpi xmlns:a14="http://schemas.microsoft.com/office/drawing/2010/main" val="0"/>
+                        </a:ext>
+                      </a:extLst>
+                    </a:blip>
+                    <a:srcRect/>
+                    <a:stretch>
+                      <a:fillRect/>
+                    </a:stretch>
+                  </pic:blipFill>
+                  <pic:spPr bwMode="auto">
+                    <a:xfrm>
+                      <a:off x="0" y="0"/>
+                      <a:ext cx="5943600" cy="2971800"/>
+                    </a:xfrm>
+                    <a:prstGeom prst="rect">
+                      <a:avLst/>
+                    </a:prstGeom>
+                    <a:noFill/>
+                    <a:ln>
+                      <a:noFill/>
+                    </a:ln>
+                  </pic:spPr>
+                </pic:pic>
+              </a:graphicData>
+            </a:graphic>
+          </wp:inline>
+        </w:drawing>
+      </w:r>
+    </w:p>
+    <w:p>
+      <w:pPr>
+        <w:pStyle w:val="Prrafodelista"/>
+        <w:numPr>
+          <w:ilvl w:val="0"/>
+          <w:numId w:val="14"/>
+        </w:numPr>
+        <w:jc w:val="both"/>
+        <w:rPr>
+          <w:rFonts w:ascii="Dax-Regular" w:hAnsi="Dax-Regular"/>
+          <w:lang w:val="es-419"/>
+        </w:rPr>
+      </w:pPr>
+      <w:r>
+        <w:rPr>
+          <w:rFonts w:ascii="Dax-Regular" w:hAnsi="Dax-Regular"/>
+          <w:lang w:val="es-419"/>
+        </w:rPr>
+        <w:t>¿Cuál es la Estructura de datos utilizada?</w:t>
+      </w:r>
+    </w:p>
+    <w:p>
+      <w:pPr>
+        <w:rPr>
+          <w:rFonts w:ascii="Dax-Regular" w:hAnsi="Dax-Regular"/>
+          <w:lang w:val="es-419"/>
+        </w:rPr>
+      </w:pPr>
+      <w:r>
+        <w:rPr>
+          <w:rFonts w:ascii="Dax-Regular" w:hAnsi="Dax-Regular"/>
+          <w:lang w:val="es-419"/>
+        </w:rPr>
+        <w:t xml:space="preserve">La estructura de datos utilizada es de un mapa en la llave de “stops” y un grafo en la llave de “connections”, siguiendo lo que se ve en la imagen de arriba </w:t>
+      </w:r>
+    </w:p>
+    <w:p>
+      <w:pPr>
+        <w:rPr>
+          <w:rFonts w:ascii="Dax-Regular" w:hAnsi="Dax-Regular"/>
+          <w:lang w:val="es-419"/>
+        </w:rPr>
+      </w:pPr>
+      <w:bookmarkStart w:id="0" w:name="_GoBack"/>
+      <w:bookmarkEnd w:id="0"/>
+    </w:p>
+    <w:p>
+      <w:pPr>
+        <w:pStyle w:val="Prrafodelista"/>
         <w:numPr>
           <w:ilvl w:val="0"/>
           <w:numId w:val="14"/>
@@ -192,185 +1742,87 @@
           <w:rFonts w:ascii="Dax-Regular" w:hAnsi="Dax-Regular"/>
           <w:lang w:val="es-419"/>
         </w:rPr>
-        <w:t xml:space="preserve">¿Cuál es el valor inicial que tiene Python cómo límite de recursión? </w:t>
+        <w:t>¿Cuál es la función de comparación utilizada?</w:t>
       </w:r>
     </w:p>
     <w:p>
       <w:pPr>
-        <w:pStyle w:val="ListParagraph"/>
-        <w:spacing w:after="0"/>
         <w:jc w:val="both"/>
         <w:rPr>
           <w:rFonts w:ascii="Dax-Regular" w:hAnsi="Dax-Regular"/>
-          <w:lang w:val="es-419"/>
+          <w:lang w:val="es-CO"/>
         </w:rPr>
       </w:pPr>
     </w:p>
     <w:p>
       <w:pPr>
-        <w:pStyle w:val="ListParagraph"/>
-        <w:numPr>
-          <w:ilvl w:val="0"/>
-          <w:numId w:val="14"/>
-        </w:numPr>
-        <w:spacing w:after="0"/>
         <w:jc w:val="both"/>
         <w:rPr>
           <w:rFonts w:ascii="Dax-Regular" w:hAnsi="Dax-Regular"/>
-          <w:lang w:val="es-419"/>
-        </w:rPr>
-      </w:pPr>
-      <w:r>
-        <w:rPr>
-          <w:rFonts w:ascii="Dax-Regular" w:hAnsi="Dax-Regular"/>
-          <w:lang w:val="es-419"/>
-        </w:rPr>
-        <w:t>¿Qué relación creen que existe entre el número de vértices, arcos y el tiempo que toma la operación 4?</w:t>
-      </w:r>
-    </w:p>
-    <w:p>
-      <w:pPr>
-        <w:pStyle w:val="ListParagraph"/>
-        <w:rPr>
-          <w:rFonts w:ascii="Dax-Regular" w:hAnsi="Dax-Regular"/>
-          <w:lang w:val="es-419"/>
-        </w:rPr>
-      </w:pPr>
-    </w:p>
-    <w:p>
-      <w:pPr>
-        <w:pStyle w:val="ListParagraph"/>
-        <w:numPr>
-          <w:ilvl w:val="0"/>
-          <w:numId w:val="14"/>
-        </w:numPr>
-        <w:spacing w:after="0"/>
-        <w:jc w:val="both"/>
-        <w:rPr>
-          <w:rFonts w:ascii="Dax-Regular" w:hAnsi="Dax-Regular"/>
-          <w:lang w:val="es-419"/>
-        </w:rPr>
-      </w:pPr>
-      <w:r>
-        <w:rPr>
-          <w:rFonts w:ascii="Dax-Regular" w:hAnsi="Dax-Regular"/>
-          <w:lang w:val="es-419"/>
-        </w:rPr>
-        <w:t>¿Qué características tiene el grafo definido?</w:t>
-      </w:r>
-    </w:p>
-    <w:p>
-      <w:pPr>
-        <w:pStyle w:val="ListParagraph"/>
-        <w:rPr>
-          <w:rFonts w:ascii="Dax-Regular" w:hAnsi="Dax-Regular"/>
-          <w:lang w:val="es-419"/>
-        </w:rPr>
-      </w:pPr>
-    </w:p>
-    <w:p>
-      <w:pPr>
-        <w:pStyle w:val="ListParagraph"/>
-        <w:numPr>
-          <w:ilvl w:val="0"/>
-          <w:numId w:val="14"/>
-        </w:numPr>
-        <w:spacing w:after="0"/>
-        <w:jc w:val="both"/>
-        <w:rPr>
-          <w:rFonts w:ascii="Dax-Regular" w:hAnsi="Dax-Regular"/>
-          <w:lang w:val="es-419"/>
-        </w:rPr>
-      </w:pPr>
-      <w:r>
-        <w:rPr>
-          <w:rFonts w:ascii="Dax-Regular" w:hAnsi="Dax-Regular"/>
-          <w:lang w:val="es-419"/>
-        </w:rPr>
-        <w:t>¿Cuál es el tamaño inicial del grafo?</w:t>
-      </w:r>
-    </w:p>
-    <w:p>
-      <w:pPr>
-        <w:pStyle w:val="ListParagraph"/>
-        <w:rPr>
-          <w:rFonts w:ascii="Dax-Regular" w:hAnsi="Dax-Regular"/>
-          <w:lang w:val="es-419"/>
-        </w:rPr>
-      </w:pPr>
-    </w:p>
-    <w:p>
-      <w:pPr>
-        <w:pStyle w:val="ListParagraph"/>
-        <w:numPr>
-          <w:ilvl w:val="0"/>
-          <w:numId w:val="14"/>
-        </w:numPr>
-        <w:spacing w:after="0"/>
-        <w:jc w:val="both"/>
-        <w:rPr>
-          <w:rFonts w:ascii="Dax-Regular" w:hAnsi="Dax-Regular"/>
-          <w:lang w:val="es-419"/>
-        </w:rPr>
-      </w:pPr>
-      <w:r>
-        <w:rPr>
-          <w:rFonts w:ascii="Dax-Regular" w:hAnsi="Dax-Regular"/>
-          <w:lang w:val="es-419"/>
-        </w:rPr>
-        <w:t>¿Cuál es la Estructura de datos utilizada?</w:t>
-      </w:r>
-    </w:p>
-    <w:p>
-      <w:pPr>
-        <w:pStyle w:val="ListParagraph"/>
-        <w:rPr>
-          <w:rFonts w:ascii="Dax-Regular" w:hAnsi="Dax-Regular"/>
-          <w:lang w:val="es-419"/>
-        </w:rPr>
-      </w:pPr>
-    </w:p>
-    <w:p>
-      <w:pPr>
-        <w:pStyle w:val="ListParagraph"/>
-        <w:numPr>
-          <w:ilvl w:val="0"/>
-          <w:numId w:val="14"/>
-        </w:numPr>
-        <w:spacing w:after="0"/>
-        <w:jc w:val="both"/>
-        <w:rPr>
-          <w:rFonts w:ascii="Dax-Regular" w:hAnsi="Dax-Regular"/>
-          <w:lang w:val="es-419"/>
-        </w:rPr>
-      </w:pPr>
-      <w:r>
-        <w:rPr>
-          <w:rFonts w:ascii="Dax-Regular" w:hAnsi="Dax-Regular"/>
-          <w:lang w:val="es-419"/>
-        </w:rPr>
-        <w:t>¿Cuál es la función de comparación utilizada?</w:t>
-      </w:r>
-    </w:p>
-    <w:p>
-      <w:pPr>
-        <w:pStyle w:val="ListParagraph"/>
-        <w:rPr>
-          <w:rFonts w:ascii="Dax-Regular" w:hAnsi="Dax-Regular"/>
-          <w:lang w:val="es-419"/>
-        </w:rPr>
-      </w:pPr>
-    </w:p>
-    <w:p>
-      <w:pPr>
-        <w:pStyle w:val="ListParagraph"/>
-        <w:spacing w:after="0"/>
-        <w:jc w:val="both"/>
-        <w:rPr>
-          <w:rFonts w:ascii="Dax-Regular" w:hAnsi="Dax-Regular"/>
           <w:lang w:val="es-CO"/>
         </w:rPr>
       </w:pPr>
+      <w:r>
+        <w:rPr>
+          <w:rFonts w:ascii="Dax-Regular" w:hAnsi="Dax-Regular"/>
+          <w:lang w:val="es-CO"/>
+        </w:rPr>
+        <w:t xml:space="preserve">La función de comparación utilizada tanto para el mapa como para el grafo es de compareStopIds, que basicamente es como los otros compares que hemos trabajado a lo largo del semestre, con la diferencia de que se comparan dos estaciones al mirar la llave y una parada. El codigo de la comparación es el siguiente: </w:t>
+      </w:r>
+      <w:r>
+        <w:rPr>
+          <w:rFonts w:ascii="Dax-Regular" w:hAnsi="Dax-Regular"/>
+          <w:noProof/>
+        </w:rPr>
+        <w:drawing>
+          <wp:inline distT="0" distB="0" distL="0" distR="0" wp14:anchorId="0F454936" wp14:editId="07AE8A7D">
+            <wp:extent cx="4660900" cy="2844800"/>
+            <wp:effectExtent l="0" t="0" r="12700" b="0"/>
+            <wp:docPr id="28" name="Imagen 28" descr="../../../../../../Desktop/Captura%20de%20pantalla%202021-05-19%20a%20la(s)%209.51.32%20p"/>
+            <wp:cNvGraphicFramePr>
+              <a:graphicFrameLocks xmlns:a="http://schemas.openxmlformats.org/drawingml/2006/main" noChangeAspect="1"/>
+            </wp:cNvGraphicFramePr>
+            <a:graphic xmlns:a="http://schemas.openxmlformats.org/drawingml/2006/main">
+              <a:graphicData uri="http://schemas.openxmlformats.org/drawingml/2006/picture">
+                <pic:pic xmlns:pic="http://schemas.openxmlformats.org/drawingml/2006/picture">
+                  <pic:nvPicPr>
+                    <pic:cNvPr id="0" name="Picture 15" descr="../../../../../../Desktop/Captura%20de%20pantalla%202021-05-19%20a%20la(s)%209.51.32%20p"/>
+                    <pic:cNvPicPr>
+                      <a:picLocks noChangeAspect="1" noChangeArrowheads="1"/>
+                    </pic:cNvPicPr>
+                  </pic:nvPicPr>
+                  <pic:blipFill>
+                    <a:blip r:embed="rId18">
+                      <a:extLst>
+                        <a:ext uri="{28A0092B-C50C-407E-A947-70E740481C1C}">
+                          <a14:useLocalDpi xmlns:a14="http://schemas.microsoft.com/office/drawing/2010/main" val="0"/>
+                        </a:ext>
+                      </a:extLst>
+                    </a:blip>
+                    <a:srcRect/>
+                    <a:stretch>
+                      <a:fillRect/>
+                    </a:stretch>
+                  </pic:blipFill>
+                  <pic:spPr bwMode="auto">
+                    <a:xfrm>
+                      <a:off x="0" y="0"/>
+                      <a:ext cx="4660900" cy="2844800"/>
+                    </a:xfrm>
+                    <a:prstGeom prst="rect">
+                      <a:avLst/>
+                    </a:prstGeom>
+                    <a:noFill/>
+                    <a:ln>
+                      <a:noFill/>
+                    </a:ln>
+                  </pic:spPr>
+                </pic:pic>
+              </a:graphicData>
+            </a:graphic>
+          </wp:inline>
+        </w:drawing>
+      </w:r>
     </w:p>
     <w:sectPr>
       <w:pgSz w:w="12240" w:h="15840"/>
@@ -383,8 +1835,8 @@
 </file>
 
 <file path=word/numbering.xml><?xml version="1.0" encoding="utf-8"?>
-<w:numbering xmlns:wpc="http://schemas.microsoft.com/office/word/2010/wordprocessingCanvas" xmlns:cx="http://schemas.microsoft.com/office/drawing/2014/chartex" xmlns:cx1="http://schemas.microsoft.com/office/drawing/2015/9/8/chartex" xmlns:cx2="http://schemas.microsoft.com/office/drawing/2015/10/21/chartex" xmlns:cx3="http://schemas.microsoft.com/office/drawing/2016/5/9/chartex" xmlns:cx4="http://schemas.microsoft.com/office/drawing/2016/5/10/chartex" xmlns:cx5="http://schemas.microsoft.com/office/drawing/2016/5/11/chartex" xmlns:cx6="http://schemas.microsoft.com/office/drawing/2016/5/12/chartex" xmlns:cx7="http://schemas.microsoft.com/office/drawing/2016/5/13/chartex" xmlns:cx8="http://schemas.microsoft.com/office/drawing/2016/5/14/chartex" xmlns:mc="http://schemas.openxmlformats.org/markup-compatibility/2006" xmlns:aink="http://schemas.microsoft.com/office/drawing/2016/ink" xmlns:am3d="http://schemas.microsoft.com/office/drawing/2017/model3d" xmlns:o="urn:schemas-microsoft-com:office:office" xmlns:r="http://schemas.openxmlformats.org/officeDocument/2006/relationships" xmlns:m="http://schemas.openxmlformats.org/officeDocument/2006/math" xmlns:v="urn:schemas-microsoft-com:vml" xmlns:wp14="http://schemas.microsoft.com/office/word/2010/wordprocessingDrawing" xmlns:wp="http://schemas.openxmlformats.org/drawingml/2006/wordprocessingDrawing" xmlns:w10="urn:schemas-microsoft-com:office:word" xmlns:w="http://schemas.openxmlformats.org/wordprocessingml/2006/main" xmlns:w14="http://schemas.microsoft.com/office/word/2010/wordml" xmlns:w15="http://schemas.microsoft.com/office/word/2012/wordml" xmlns:w16cex="http://schemas.microsoft.com/office/word/2018/wordml/cex" xmlns:w16cid="http://schemas.microsoft.com/office/word/2016/wordml/cid" xmlns:w16="http://schemas.microsoft.com/office/word/2018/wordml" xmlns:w16sdtdh="http://schemas.microsoft.com/office/word/2020/wordml/sdtdatahash" xmlns:w16se="http://schemas.microsoft.com/office/word/2015/wordml/symex" xmlns:wpg="http://schemas.microsoft.com/office/word/2010/wordprocessingGroup" xmlns:wpi="http://schemas.microsoft.com/office/word/2010/wordprocessingInk" xmlns:wne="http://schemas.microsoft.com/office/word/2006/wordml" xmlns:wps="http://schemas.microsoft.com/office/word/2010/wordprocessingShape" mc:Ignorable="w14 w15 w16se w16cid w16 w16cex w16sdtdh wp14">
-  <w:abstractNum w:abstractNumId="0" w15:restartNumberingAfterBreak="0">
+<w:numbering xmlns:wpc="http://schemas.microsoft.com/office/word/2010/wordprocessingCanvas" xmlns:mo="http://schemas.microsoft.com/office/mac/office/2008/main" xmlns:mc="http://schemas.openxmlformats.org/markup-compatibility/2006" xmlns:mv="urn:schemas-microsoft-com:mac:vml" xmlns:o="urn:schemas-microsoft-com:office:office" xmlns:r="http://schemas.openxmlformats.org/officeDocument/2006/relationships" xmlns:m="http://schemas.openxmlformats.org/officeDocument/2006/math" xmlns:v="urn:schemas-microsoft-com:vml" xmlns:wp14="http://schemas.microsoft.com/office/word/2010/wordprocessingDrawing" xmlns:wp="http://schemas.openxmlformats.org/drawingml/2006/wordprocessingDrawing" xmlns:w10="urn:schemas-microsoft-com:office:word" xmlns:w="http://schemas.openxmlformats.org/wordprocessingml/2006/main" xmlns:w14="http://schemas.microsoft.com/office/word/2010/wordml" xmlns:w15="http://schemas.microsoft.com/office/word/2012/wordml" xmlns:wpg="http://schemas.microsoft.com/office/word/2010/wordprocessingGroup" xmlns:wpi="http://schemas.microsoft.com/office/word/2010/wordprocessingInk" xmlns:wne="http://schemas.microsoft.com/office/word/2006/wordml" xmlns:wps="http://schemas.microsoft.com/office/word/2010/wordprocessingShape" mc:Ignorable="w14 w15 wp14">
+  <w:abstractNum w:abstractNumId="0">
     <w:nsid w:val="00F45053"/>
     <w:multiLevelType w:val="hybridMultilevel"/>
     <w:tmpl w:val="26C01794"/>
@@ -470,7 +1922,7 @@
       </w:pPr>
     </w:lvl>
   </w:abstractNum>
-  <w:abstractNum w:abstractNumId="1" w15:restartNumberingAfterBreak="0">
+  <w:abstractNum w:abstractNumId="1">
     <w:nsid w:val="04A55406"/>
     <w:multiLevelType w:val="hybridMultilevel"/>
     <w:tmpl w:val="6F0C8680"/>
@@ -583,7 +2035,7 @@
       </w:rPr>
     </w:lvl>
   </w:abstractNum>
-  <w:abstractNum w:abstractNumId="2" w15:restartNumberingAfterBreak="0">
+  <w:abstractNum w:abstractNumId="2">
     <w:nsid w:val="0B9D3F58"/>
     <w:multiLevelType w:val="hybridMultilevel"/>
     <w:tmpl w:val="8AA41BFE"/>
@@ -696,7 +2148,7 @@
       </w:rPr>
     </w:lvl>
   </w:abstractNum>
-  <w:abstractNum w:abstractNumId="3" w15:restartNumberingAfterBreak="0">
+  <w:abstractNum w:abstractNumId="3">
     <w:nsid w:val="16C4207E"/>
     <w:multiLevelType w:val="hybridMultilevel"/>
     <w:tmpl w:val="72F6D186"/>
@@ -809,7 +2261,7 @@
       </w:rPr>
     </w:lvl>
   </w:abstractNum>
-  <w:abstractNum w:abstractNumId="4" w15:restartNumberingAfterBreak="0">
+  <w:abstractNum w:abstractNumId="4">
     <w:nsid w:val="1F8E50B9"/>
     <w:multiLevelType w:val="hybridMultilevel"/>
     <w:tmpl w:val="33E64F08"/>
@@ -922,7 +2374,96 @@
       </w:rPr>
     </w:lvl>
   </w:abstractNum>
-  <w:abstractNum w:abstractNumId="5" w15:restartNumberingAfterBreak="0">
+  <w:abstractNum w:abstractNumId="5">
+    <w:nsid w:val="28643AB5"/>
+    <w:multiLevelType w:val="hybridMultilevel"/>
+    <w:tmpl w:val="5344E65C"/>
+    <w:lvl w:ilvl="0" w:tplc="05F8404E">
+      <w:start w:val="4"/>
+      <w:numFmt w:val="upperLetter"/>
+      <w:lvlText w:val="%1)"/>
+      <w:lvlJc w:val="left"/>
+      <w:pPr>
+        <w:ind w:left="720" w:hanging="360"/>
+      </w:pPr>
+      <w:rPr>
+        <w:rFonts w:hint="default"/>
+      </w:rPr>
+    </w:lvl>
+    <w:lvl w:ilvl="1" w:tplc="040A0019" w:tentative="1">
+      <w:start w:val="1"/>
+      <w:numFmt w:val="lowerLetter"/>
+      <w:lvlText w:val="%2."/>
+      <w:lvlJc w:val="left"/>
+      <w:pPr>
+        <w:ind w:left="1440" w:hanging="360"/>
+      </w:pPr>
+    </w:lvl>
+    <w:lvl w:ilvl="2" w:tplc="040A001B" w:tentative="1">
+      <w:start w:val="1"/>
+      <w:numFmt w:val="lowerRoman"/>
+      <w:lvlText w:val="%3."/>
+      <w:lvlJc w:val="right"/>
+      <w:pPr>
+        <w:ind w:left="2160" w:hanging="180"/>
+      </w:pPr>
+    </w:lvl>
+    <w:lvl w:ilvl="3" w:tplc="040A000F" w:tentative="1">
+      <w:start w:val="1"/>
+      <w:numFmt w:val="decimal"/>
+      <w:lvlText w:val="%4."/>
+      <w:lvlJc w:val="left"/>
+      <w:pPr>
+        <w:ind w:left="2880" w:hanging="360"/>
+      </w:pPr>
+    </w:lvl>
+    <w:lvl w:ilvl="4" w:tplc="040A0019" w:tentative="1">
+      <w:start w:val="1"/>
+      <w:numFmt w:val="lowerLetter"/>
+      <w:lvlText w:val="%5."/>
+      <w:lvlJc w:val="left"/>
+      <w:pPr>
+        <w:ind w:left="3600" w:hanging="360"/>
+      </w:pPr>
+    </w:lvl>
+    <w:lvl w:ilvl="5" w:tplc="040A001B" w:tentative="1">
+      <w:start w:val="1"/>
+      <w:numFmt w:val="lowerRoman"/>
+      <w:lvlText w:val="%6."/>
+      <w:lvlJc w:val="right"/>
+      <w:pPr>
+        <w:ind w:left="4320" w:hanging="180"/>
+      </w:pPr>
+    </w:lvl>
+    <w:lvl w:ilvl="6" w:tplc="040A000F" w:tentative="1">
+      <w:start w:val="1"/>
+      <w:numFmt w:val="decimal"/>
+      <w:lvlText w:val="%7."/>
+      <w:lvlJc w:val="left"/>
+      <w:pPr>
+        <w:ind w:left="5040" w:hanging="360"/>
+      </w:pPr>
+    </w:lvl>
+    <w:lvl w:ilvl="7" w:tplc="040A0019" w:tentative="1">
+      <w:start w:val="1"/>
+      <w:numFmt w:val="lowerLetter"/>
+      <w:lvlText w:val="%8."/>
+      <w:lvlJc w:val="left"/>
+      <w:pPr>
+        <w:ind w:left="5760" w:hanging="360"/>
+      </w:pPr>
+    </w:lvl>
+    <w:lvl w:ilvl="8" w:tplc="040A001B" w:tentative="1">
+      <w:start w:val="1"/>
+      <w:numFmt w:val="lowerRoman"/>
+      <w:lvlText w:val="%9."/>
+      <w:lvlJc w:val="right"/>
+      <w:pPr>
+        <w:ind w:left="6480" w:hanging="180"/>
+      </w:pPr>
+    </w:lvl>
+  </w:abstractNum>
+  <w:abstractNum w:abstractNumId="6">
     <w:nsid w:val="293519CA"/>
     <w:multiLevelType w:val="hybridMultilevel"/>
     <w:tmpl w:val="419A42D0"/>
@@ -1008,7 +2549,93 @@
       </w:pPr>
     </w:lvl>
   </w:abstractNum>
-  <w:abstractNum w:abstractNumId="6" w15:restartNumberingAfterBreak="0">
+  <w:abstractNum w:abstractNumId="7">
+    <w:nsid w:val="32E82053"/>
+    <w:multiLevelType w:val="hybridMultilevel"/>
+    <w:tmpl w:val="CCB606F4"/>
+    <w:lvl w:ilvl="0" w:tplc="04090017">
+      <w:start w:val="1"/>
+      <w:numFmt w:val="lowerLetter"/>
+      <w:lvlText w:val="%1)"/>
+      <w:lvlJc w:val="left"/>
+      <w:pPr>
+        <w:ind w:left="720" w:hanging="360"/>
+      </w:pPr>
+    </w:lvl>
+    <w:lvl w:ilvl="1" w:tplc="04090019" w:tentative="1">
+      <w:start w:val="1"/>
+      <w:numFmt w:val="lowerLetter"/>
+      <w:lvlText w:val="%2."/>
+      <w:lvlJc w:val="left"/>
+      <w:pPr>
+        <w:ind w:left="1440" w:hanging="360"/>
+      </w:pPr>
+    </w:lvl>
+    <w:lvl w:ilvl="2" w:tplc="0409001B" w:tentative="1">
+      <w:start w:val="1"/>
+      <w:numFmt w:val="lowerRoman"/>
+      <w:lvlText w:val="%3."/>
+      <w:lvlJc w:val="right"/>
+      <w:pPr>
+        <w:ind w:left="2160" w:hanging="180"/>
+      </w:pPr>
+    </w:lvl>
+    <w:lvl w:ilvl="3" w:tplc="0409000F" w:tentative="1">
+      <w:start w:val="1"/>
+      <w:numFmt w:val="decimal"/>
+      <w:lvlText w:val="%4."/>
+      <w:lvlJc w:val="left"/>
+      <w:pPr>
+        <w:ind w:left="2880" w:hanging="360"/>
+      </w:pPr>
+    </w:lvl>
+    <w:lvl w:ilvl="4" w:tplc="04090019" w:tentative="1">
+      <w:start w:val="1"/>
+      <w:numFmt w:val="lowerLetter"/>
+      <w:lvlText w:val="%5."/>
+      <w:lvlJc w:val="left"/>
+      <w:pPr>
+        <w:ind w:left="3600" w:hanging="360"/>
+      </w:pPr>
+    </w:lvl>
+    <w:lvl w:ilvl="5" w:tplc="0409001B" w:tentative="1">
+      <w:start w:val="1"/>
+      <w:numFmt w:val="lowerRoman"/>
+      <w:lvlText w:val="%6."/>
+      <w:lvlJc w:val="right"/>
+      <w:pPr>
+        <w:ind w:left="4320" w:hanging="180"/>
+      </w:pPr>
+    </w:lvl>
+    <w:lvl w:ilvl="6" w:tplc="0409000F" w:tentative="1">
+      <w:start w:val="1"/>
+      <w:numFmt w:val="decimal"/>
+      <w:lvlText w:val="%7."/>
+      <w:lvlJc w:val="left"/>
+      <w:pPr>
+        <w:ind w:left="5040" w:hanging="360"/>
+      </w:pPr>
+    </w:lvl>
+    <w:lvl w:ilvl="7" w:tplc="04090019" w:tentative="1">
+      <w:start w:val="1"/>
+      <w:numFmt w:val="lowerLetter"/>
+      <w:lvlText w:val="%8."/>
+      <w:lvlJc w:val="left"/>
+      <w:pPr>
+        <w:ind w:left="5760" w:hanging="360"/>
+      </w:pPr>
+    </w:lvl>
+    <w:lvl w:ilvl="8" w:tplc="0409001B" w:tentative="1">
+      <w:start w:val="1"/>
+      <w:numFmt w:val="lowerRoman"/>
+      <w:lvlText w:val="%9."/>
+      <w:lvlJc w:val="right"/>
+      <w:pPr>
+        <w:ind w:left="6480" w:hanging="180"/>
+      </w:pPr>
+    </w:lvl>
+  </w:abstractNum>
+  <w:abstractNum w:abstractNumId="8">
     <w:nsid w:val="37777CB3"/>
     <w:multiLevelType w:val="hybridMultilevel"/>
     <w:tmpl w:val="211EC694"/>
@@ -1094,7 +2721,7 @@
       </w:pPr>
     </w:lvl>
   </w:abstractNum>
-  <w:abstractNum w:abstractNumId="7" w15:restartNumberingAfterBreak="0">
+  <w:abstractNum w:abstractNumId="9">
     <w:nsid w:val="446D4DDB"/>
     <w:multiLevelType w:val="multilevel"/>
     <w:tmpl w:val="0409001D"/>
@@ -1207,7 +2834,7 @@
       </w:rPr>
     </w:lvl>
   </w:abstractNum>
-  <w:abstractNum w:abstractNumId="8" w15:restartNumberingAfterBreak="0">
+  <w:abstractNum w:abstractNumId="10">
     <w:nsid w:val="4723600A"/>
     <w:multiLevelType w:val="hybridMultilevel"/>
     <w:tmpl w:val="731ED4AE"/>
@@ -1293,7 +2920,7 @@
       </w:pPr>
     </w:lvl>
   </w:abstractNum>
-  <w:abstractNum w:abstractNumId="9" w15:restartNumberingAfterBreak="0">
+  <w:abstractNum w:abstractNumId="11">
     <w:nsid w:val="59085AB3"/>
     <w:multiLevelType w:val="hybridMultilevel"/>
     <w:tmpl w:val="7A268518"/>
@@ -1406,7 +3033,7 @@
       </w:rPr>
     </w:lvl>
   </w:abstractNum>
-  <w:abstractNum w:abstractNumId="10" w15:restartNumberingAfterBreak="0">
+  <w:abstractNum w:abstractNumId="12">
     <w:nsid w:val="5C974F57"/>
     <w:multiLevelType w:val="hybridMultilevel"/>
     <w:tmpl w:val="211EC694"/>
@@ -1492,7 +3119,7 @@
       </w:pPr>
     </w:lvl>
   </w:abstractNum>
-  <w:abstractNum w:abstractNumId="11" w15:restartNumberingAfterBreak="0">
+  <w:abstractNum w:abstractNumId="13">
     <w:nsid w:val="5EBA3F4E"/>
     <w:multiLevelType w:val="hybridMultilevel"/>
     <w:tmpl w:val="874CF82C"/>
@@ -1578,7 +3205,7 @@
       </w:pPr>
     </w:lvl>
   </w:abstractNum>
-  <w:abstractNum w:abstractNumId="12" w15:restartNumberingAfterBreak="0">
+  <w:abstractNum w:abstractNumId="14">
     <w:nsid w:val="6A4C39F0"/>
     <w:multiLevelType w:val="hybridMultilevel"/>
     <w:tmpl w:val="CCB606F4"/>
@@ -1664,7 +3291,7 @@
       </w:pPr>
     </w:lvl>
   </w:abstractNum>
-  <w:abstractNum w:abstractNumId="13" w15:restartNumberingAfterBreak="0">
+  <w:abstractNum w:abstractNumId="15">
     <w:nsid w:val="7964390B"/>
     <w:multiLevelType w:val="hybridMultilevel"/>
     <w:tmpl w:val="26C01794"/>
@@ -1751,28 +3378,28 @@
     </w:lvl>
   </w:abstractNum>
   <w:num w:numId="1">
-    <w:abstractNumId w:val="7"/>
+    <w:abstractNumId w:val="9"/>
   </w:num>
   <w:num w:numId="2">
     <w:abstractNumId w:val="1"/>
   </w:num>
   <w:num w:numId="3">
-    <w:abstractNumId w:val="8"/>
+    <w:abstractNumId w:val="10"/>
   </w:num>
   <w:num w:numId="4">
-    <w:abstractNumId w:val="11"/>
+    <w:abstractNumId w:val="13"/>
   </w:num>
   <w:num w:numId="5">
-    <w:abstractNumId w:val="13"/>
+    <w:abstractNumId w:val="15"/>
   </w:num>
   <w:num w:numId="6">
     <w:abstractNumId w:val="0"/>
   </w:num>
   <w:num w:numId="7">
-    <w:abstractNumId w:val="6"/>
+    <w:abstractNumId w:val="8"/>
   </w:num>
   <w:num w:numId="8">
-    <w:abstractNumId w:val="10"/>
+    <w:abstractNumId w:val="12"/>
   </w:num>
   <w:num w:numId="9">
     <w:abstractNumId w:val="2"/>
@@ -1781,22 +3408,28 @@
     <w:abstractNumId w:val="4"/>
   </w:num>
   <w:num w:numId="11">
-    <w:abstractNumId w:val="9"/>
+    <w:abstractNumId w:val="11"/>
   </w:num>
   <w:num w:numId="12">
     <w:abstractNumId w:val="3"/>
   </w:num>
   <w:num w:numId="13">
-    <w:abstractNumId w:val="5"/>
+    <w:abstractNumId w:val="6"/>
   </w:num>
   <w:num w:numId="14">
-    <w:abstractNumId w:val="12"/>
+    <w:abstractNumId w:val="14"/>
+  </w:num>
+  <w:num w:numId="15">
+    <w:abstractNumId w:val="7"/>
+  </w:num>
+  <w:num w:numId="16">
+    <w:abstractNumId w:val="5"/>
   </w:num>
 </w:numbering>
 </file>
 
 <file path=word/styles.xml><?xml version="1.0" encoding="utf-8"?>
-<w:styles xmlns:mc="http://schemas.openxmlformats.org/markup-compatibility/2006" xmlns:r="http://schemas.openxmlformats.org/officeDocument/2006/relationships" xmlns:w="http://schemas.openxmlformats.org/wordprocessingml/2006/main" xmlns:w14="http://schemas.microsoft.com/office/word/2010/wordml" xmlns:w15="http://schemas.microsoft.com/office/word/2012/wordml" xmlns:w16cex="http://schemas.microsoft.com/office/word/2018/wordml/cex" xmlns:w16cid="http://schemas.microsoft.com/office/word/2016/wordml/cid" xmlns:w16="http://schemas.microsoft.com/office/word/2018/wordml" xmlns:w16sdtdh="http://schemas.microsoft.com/office/word/2020/wordml/sdtdatahash" xmlns:w16se="http://schemas.microsoft.com/office/word/2015/wordml/symex" mc:Ignorable="w14 w15 w16se w16cid w16 w16cex w16sdtdh">
+<w:styles xmlns:mc="http://schemas.openxmlformats.org/markup-compatibility/2006" xmlns:r="http://schemas.openxmlformats.org/officeDocument/2006/relationships" xmlns:w="http://schemas.openxmlformats.org/wordprocessingml/2006/main" xmlns:w14="http://schemas.microsoft.com/office/word/2010/wordml" xmlns:w15="http://schemas.microsoft.com/office/word/2012/wordml" mc:Ignorable="w14 w15">
   <w:docDefaults>
     <w:rPrDefault>
       <w:rPr>
@@ -1812,7 +3445,7 @@
       </w:pPr>
     </w:pPrDefault>
   </w:docDefaults>
-  <w:latentStyles w:defLockedState="0" w:defUIPriority="99" w:defSemiHidden="0" w:defUnhideWhenUsed="0" w:defQFormat="0" w:count="376">
+  <w:latentStyles w:defLockedState="0" w:defUIPriority="99" w:defSemiHidden="0" w:defUnhideWhenUsed="0" w:defQFormat="0" w:count="382">
     <w:lsdException w:name="Normal" w:uiPriority="0" w:qFormat="1"/>
     <w:lsdException w:name="heading 1" w:uiPriority="9" w:qFormat="1"/>
     <w:lsdException w:name="heading 2" w:semiHidden="1" w:uiPriority="9" w:unhideWhenUsed="1" w:qFormat="1"/>
@@ -2186,44 +3819,49 @@
     <w:lsdException w:name="List Table 7 Colorful Accent 6" w:uiPriority="52"/>
     <w:lsdException w:name="Mention" w:semiHidden="1" w:unhideWhenUsed="1"/>
     <w:lsdException w:name="Smart Hyperlink" w:semiHidden="1" w:unhideWhenUsed="1"/>
-    <w:lsdException w:name="Hashtag" w:semiHidden="1" w:unhideWhenUsed="1"/>
-    <w:lsdException w:name="Unresolved Mention" w:semiHidden="1" w:unhideWhenUsed="1"/>
-    <w:lsdException w:name="Smart Link" w:semiHidden="1" w:unhideWhenUsed="1"/>
   </w:latentStyles>
   <w:style w:type="paragraph" w:default="1" w:styleId="Normal">
     <w:name w:val="Normal"/>
     <w:qFormat/>
-    <w:rsid w:val="003B5453"/>
+    <w:rsid w:val="00680A66"/>
+    <w:pPr>
+      <w:spacing w:after="0" w:line="240" w:lineRule="auto"/>
+    </w:pPr>
     <w:rPr>
-      <w:noProof/>
+      <w:rFonts w:ascii="Times New Roman" w:hAnsi="Times New Roman" w:cs="Times New Roman"/>
+      <w:sz w:val="24"/>
+      <w:szCs w:val="24"/>
+      <w:lang w:val="es-ES_tradnl" w:eastAsia="es-ES_tradnl"/>
     </w:rPr>
   </w:style>
-  <w:style w:type="paragraph" w:styleId="Heading1">
+  <w:style w:type="paragraph" w:styleId="Ttulo1">
     <w:name w:val="heading 1"/>
     <w:basedOn w:val="Normal"/>
     <w:next w:val="Normal"/>
-    <w:link w:val="Heading1Char"/>
+    <w:link w:val="Ttulo1Car"/>
     <w:uiPriority w:val="9"/>
     <w:qFormat/>
     <w:rsid w:val="003C0715"/>
     <w:pPr>
       <w:keepNext/>
       <w:keepLines/>
-      <w:spacing w:before="240" w:after="0"/>
+      <w:spacing w:before="240" w:line="259" w:lineRule="auto"/>
       <w:outlineLvl w:val="0"/>
     </w:pPr>
     <w:rPr>
       <w:rFonts w:asciiTheme="majorHAnsi" w:eastAsiaTheme="majorEastAsia" w:hAnsiTheme="majorHAnsi" w:cstheme="majorBidi"/>
+      <w:noProof/>
       <w:color w:val="2F5496" w:themeColor="accent1" w:themeShade="BF"/>
       <w:sz w:val="32"/>
       <w:szCs w:val="32"/>
+      <w:lang w:val="en-US" w:eastAsia="ja-JP"/>
     </w:rPr>
   </w:style>
-  <w:style w:type="paragraph" w:styleId="Heading2">
+  <w:style w:type="paragraph" w:styleId="Ttulo2">
     <w:name w:val="heading 2"/>
     <w:basedOn w:val="Normal"/>
     <w:next w:val="Normal"/>
-    <w:link w:val="Heading2Char"/>
+    <w:link w:val="Ttulo2Car"/>
     <w:uiPriority w:val="9"/>
     <w:unhideWhenUsed/>
     <w:qFormat/>
@@ -2231,23 +3869,25 @@
     <w:pPr>
       <w:keepNext/>
       <w:keepLines/>
-      <w:spacing w:before="40" w:after="0"/>
+      <w:spacing w:before="40" w:line="259" w:lineRule="auto"/>
       <w:outlineLvl w:val="1"/>
     </w:pPr>
     <w:rPr>
       <w:rFonts w:asciiTheme="majorHAnsi" w:eastAsiaTheme="majorEastAsia" w:hAnsiTheme="majorHAnsi" w:cstheme="majorBidi"/>
+      <w:noProof/>
       <w:color w:val="2F5496" w:themeColor="accent1" w:themeShade="BF"/>
       <w:sz w:val="26"/>
       <w:szCs w:val="26"/>
+      <w:lang w:val="en-US" w:eastAsia="ja-JP"/>
     </w:rPr>
   </w:style>
-  <w:style w:type="character" w:default="1" w:styleId="DefaultParagraphFont">
+  <w:style w:type="character" w:default="1" w:styleId="Fuentedeprrafopredeter">
     <w:name w:val="Default Paragraph Font"/>
     <w:uiPriority w:val="1"/>
     <w:semiHidden/>
     <w:unhideWhenUsed/>
   </w:style>
-  <w:style w:type="table" w:default="1" w:styleId="TableNormal">
+  <w:style w:type="table" w:default="1" w:styleId="Tablanormal">
     <w:name w:val="Normal Table"/>
     <w:uiPriority w:val="99"/>
     <w:semiHidden/>
@@ -2262,36 +3902,37 @@
       </w:tblCellMar>
     </w:tblPr>
   </w:style>
-  <w:style w:type="numbering" w:default="1" w:styleId="NoList">
+  <w:style w:type="numbering" w:default="1" w:styleId="Sinlista">
     <w:name w:val="No List"/>
     <w:uiPriority w:val="99"/>
     <w:semiHidden/>
     <w:unhideWhenUsed/>
   </w:style>
-  <w:style w:type="paragraph" w:styleId="Title">
+  <w:style w:type="paragraph" w:styleId="Puesto">
     <w:name w:val="Title"/>
     <w:basedOn w:val="Normal"/>
     <w:next w:val="Normal"/>
-    <w:link w:val="TitleChar"/>
+    <w:link w:val="PuestoCar"/>
     <w:uiPriority w:val="10"/>
     <w:qFormat/>
     <w:rsid w:val="00BA3B38"/>
     <w:pPr>
-      <w:spacing w:after="0" w:line="240" w:lineRule="auto"/>
       <w:contextualSpacing/>
     </w:pPr>
     <w:rPr>
       <w:rFonts w:asciiTheme="majorHAnsi" w:eastAsiaTheme="majorEastAsia" w:hAnsiTheme="majorHAnsi" w:cstheme="majorBidi"/>
+      <w:noProof/>
       <w:spacing w:val="-10"/>
       <w:kern w:val="28"/>
       <w:sz w:val="56"/>
       <w:szCs w:val="56"/>
+      <w:lang w:val="en-US" w:eastAsia="ja-JP"/>
     </w:rPr>
   </w:style>
-  <w:style w:type="character" w:customStyle="1" w:styleId="TitleChar">
-    <w:name w:val="Title Char"/>
-    <w:basedOn w:val="DefaultParagraphFont"/>
-    <w:link w:val="Title"/>
+  <w:style w:type="character" w:customStyle="1" w:styleId="PuestoCar">
+    <w:name w:val="Puesto Car"/>
+    <w:basedOn w:val="Fuentedeprrafopredeter"/>
+    <w:link w:val="Puesto"/>
     <w:uiPriority w:val="10"/>
     <w:rsid w:val="00BA3B38"/>
     <w:rPr>
@@ -2303,23 +3944,27 @@
       <w:szCs w:val="56"/>
     </w:rPr>
   </w:style>
-  <w:style w:type="paragraph" w:styleId="ListParagraph">
+  <w:style w:type="paragraph" w:styleId="Prrafodelista">
     <w:name w:val="List Paragraph"/>
     <w:basedOn w:val="Normal"/>
     <w:uiPriority w:val="34"/>
     <w:qFormat/>
     <w:rsid w:val="00667C88"/>
     <w:pPr>
+      <w:spacing w:after="160" w:line="259" w:lineRule="auto"/>
       <w:ind w:left="720"/>
       <w:contextualSpacing/>
     </w:pPr>
     <w:rPr>
-      <w:noProof w:val="0"/>
+      <w:rFonts w:asciiTheme="minorHAnsi" w:hAnsiTheme="minorHAnsi" w:cstheme="minorBidi"/>
+      <w:sz w:val="22"/>
+      <w:szCs w:val="22"/>
+      <w:lang w:val="en-US" w:eastAsia="ja-JP"/>
     </w:rPr>
   </w:style>
-  <w:style w:type="character" w:styleId="CommentReference">
+  <w:style w:type="character" w:styleId="Refdecomentario">
     <w:name w:val="annotation reference"/>
-    <w:basedOn w:val="DefaultParagraphFont"/>
+    <w:basedOn w:val="Fuentedeprrafopredeter"/>
     <w:uiPriority w:val="99"/>
     <w:semiHidden/>
     <w:unhideWhenUsed/>
@@ -2329,27 +3974,28 @@
       <w:szCs w:val="16"/>
     </w:rPr>
   </w:style>
-  <w:style w:type="paragraph" w:styleId="CommentText">
+  <w:style w:type="paragraph" w:styleId="Textocomentario">
     <w:name w:val="annotation text"/>
     <w:basedOn w:val="Normal"/>
-    <w:link w:val="CommentTextChar"/>
+    <w:link w:val="TextocomentarioCar"/>
     <w:uiPriority w:val="99"/>
     <w:semiHidden/>
     <w:unhideWhenUsed/>
     <w:rsid w:val="00A442AC"/>
     <w:pPr>
-      <w:spacing w:line="240" w:lineRule="auto"/>
+      <w:spacing w:after="160"/>
     </w:pPr>
     <w:rPr>
-      <w:noProof w:val="0"/>
+      <w:rFonts w:asciiTheme="minorHAnsi" w:hAnsiTheme="minorHAnsi" w:cstheme="minorBidi"/>
       <w:sz w:val="20"/>
       <w:szCs w:val="20"/>
+      <w:lang w:val="en-US" w:eastAsia="ja-JP"/>
     </w:rPr>
   </w:style>
-  <w:style w:type="character" w:customStyle="1" w:styleId="CommentTextChar">
-    <w:name w:val="Comment Text Char"/>
-    <w:basedOn w:val="DefaultParagraphFont"/>
-    <w:link w:val="CommentText"/>
+  <w:style w:type="character" w:customStyle="1" w:styleId="TextocomentarioCar">
+    <w:name w:val="Texto comentario Car"/>
+    <w:basedOn w:val="Fuentedeprrafopredeter"/>
+    <w:link w:val="Textocomentario"/>
     <w:uiPriority w:val="99"/>
     <w:semiHidden/>
     <w:rsid w:val="00A442AC"/>
@@ -2358,7 +4004,7 @@
       <w:szCs w:val="20"/>
     </w:rPr>
   </w:style>
-  <w:style w:type="paragraph" w:styleId="Caption">
+  <w:style w:type="paragraph" w:styleId="Descripcin">
     <w:name w:val="caption"/>
     <w:basedOn w:val="Normal"/>
     <w:next w:val="Normal"/>
@@ -2367,20 +4013,21 @@
     <w:qFormat/>
     <w:rsid w:val="00076EA8"/>
     <w:pPr>
-      <w:spacing w:after="200" w:line="240" w:lineRule="auto"/>
+      <w:spacing w:after="200"/>
     </w:pPr>
     <w:rPr>
+      <w:rFonts w:asciiTheme="minorHAnsi" w:hAnsiTheme="minorHAnsi" w:cstheme="minorBidi"/>
       <w:i/>
       <w:iCs/>
-      <w:noProof w:val="0"/>
       <w:color w:val="44546A" w:themeColor="text2"/>
       <w:sz w:val="18"/>
       <w:szCs w:val="18"/>
+      <w:lang w:val="en-US" w:eastAsia="ja-JP"/>
     </w:rPr>
   </w:style>
-  <w:style w:type="table" w:styleId="GridTable2">
+  <w:style w:type="table" w:styleId="Tabladecuadrcula2">
     <w:name w:val="Grid Table 2"/>
-    <w:basedOn w:val="TableNormal"/>
+    <w:basedOn w:val="Tablanormal"/>
     <w:uiPriority w:val="47"/>
     <w:rsid w:val="00076EA8"/>
     <w:pPr>
@@ -2389,12 +4036,19 @@
     <w:tblPr>
       <w:tblStyleRowBandSize w:val="1"/>
       <w:tblStyleColBandSize w:val="1"/>
+      <w:tblInd w:w="0" w:type="dxa"/>
       <w:tblBorders>
         <w:top w:val="single" w:sz="2" w:space="0" w:color="666666" w:themeColor="text1" w:themeTint="99"/>
         <w:bottom w:val="single" w:sz="2" w:space="0" w:color="666666" w:themeColor="text1" w:themeTint="99"/>
         <w:insideH w:val="single" w:sz="2" w:space="0" w:color="666666" w:themeColor="text1" w:themeTint="99"/>
         <w:insideV w:val="single" w:sz="2" w:space="0" w:color="666666" w:themeColor="text1" w:themeTint="99"/>
       </w:tblBorders>
+      <w:tblCellMar>
+        <w:top w:w="0" w:type="dxa"/>
+        <w:left w:w="108" w:type="dxa"/>
+        <w:bottom w:w="0" w:type="dxa"/>
+        <w:right w:w="108" w:type="dxa"/>
+      </w:tblCellMar>
     </w:tblPr>
     <w:tblStylePr w:type="firstRow">
       <w:rPr>
@@ -2453,10 +4107,10 @@
       </w:tcPr>
     </w:tblStylePr>
   </w:style>
-  <w:style w:type="character" w:customStyle="1" w:styleId="Heading1Char">
-    <w:name w:val="Heading 1 Char"/>
-    <w:basedOn w:val="DefaultParagraphFont"/>
-    <w:link w:val="Heading1"/>
+  <w:style w:type="character" w:customStyle="1" w:styleId="Ttulo1Car">
+    <w:name w:val="Título 1 Car"/>
+    <w:basedOn w:val="Fuentedeprrafopredeter"/>
+    <w:link w:val="Ttulo1"/>
     <w:uiPriority w:val="9"/>
     <w:rsid w:val="003C0715"/>
     <w:rPr>
@@ -2467,10 +4121,10 @@
       <w:szCs w:val="32"/>
     </w:rPr>
   </w:style>
-  <w:style w:type="character" w:customStyle="1" w:styleId="Heading2Char">
-    <w:name w:val="Heading 2 Char"/>
-    <w:basedOn w:val="DefaultParagraphFont"/>
-    <w:link w:val="Heading2"/>
+  <w:style w:type="character" w:customStyle="1" w:styleId="Ttulo2Car">
+    <w:name w:val="Título 2 Car"/>
+    <w:basedOn w:val="Fuentedeprrafopredeter"/>
+    <w:link w:val="Ttulo2"/>
     <w:uiPriority w:val="9"/>
     <w:rsid w:val="003C0715"/>
     <w:rPr>
@@ -2480,6 +4134,32 @@
       <w:sz w:val="26"/>
       <w:szCs w:val="26"/>
     </w:rPr>
+  </w:style>
+  <w:style w:type="character" w:styleId="nfasis">
+    <w:name w:val="Emphasis"/>
+    <w:basedOn w:val="Fuentedeprrafopredeter"/>
+    <w:uiPriority w:val="20"/>
+    <w:qFormat/>
+    <w:rsid w:val="00680A66"/>
+    <w:rPr>
+      <w:i/>
+      <w:iCs/>
+    </w:rPr>
+  </w:style>
+  <w:style w:type="paragraph" w:customStyle="1" w:styleId="p1">
+    <w:name w:val="p1"/>
+    <w:basedOn w:val="Normal"/>
+    <w:rsid w:val="00F45965"/>
+    <w:rPr>
+      <w:rFonts w:ascii="Helvetica" w:hAnsi="Helvetica"/>
+      <w:sz w:val="17"/>
+      <w:szCs w:val="17"/>
+    </w:rPr>
+  </w:style>
+  <w:style w:type="character" w:customStyle="1" w:styleId="apple-converted-space">
+    <w:name w:val="apple-converted-space"/>
+    <w:basedOn w:val="Fuentedeprrafopredeter"/>
+    <w:rsid w:val="00F45965"/>
   </w:style>
 </w:styles>
 </file>
@@ -3014,7 +4694,22 @@
 </file>
 
 <file path=customXml/itemProps2.xml><?xml version="1.0" encoding="utf-8"?>
-<ds:datastoreItem xmlns:ds="http://schemas.openxmlformats.org/officeDocument/2006/customXml" ds:itemID="{B5A68955-FE31-4882-A896-23358313A6FD}"/>
+<ds:datastoreItem xmlns:ds="http://schemas.openxmlformats.org/officeDocument/2006/customXml" ds:itemID="{B5A68955-FE31-4882-A896-23358313A6FD}">
+  <ds:schemaRefs>
+    <ds:schemaRef ds:uri="http://schemas.microsoft.com/office/2006/metadata/contentType"/>
+    <ds:schemaRef ds:uri="http://schemas.microsoft.com/office/2006/metadata/properties/metaAttributes"/>
+    <ds:schemaRef ds:uri="http://www.w3.org/2001/XMLSchema"/>
+    <ds:schemaRef ds:uri="http://schemas.microsoft.com/office/2006/metadata/properties"/>
+    <ds:schemaRef ds:uri="164883f8-7691-4ecf-b54a-664c0d0edefe"/>
+    <ds:schemaRef ds:uri="85e30bcc-d76c-4413-8e4d-2dce22fb0743"/>
+    <ds:schemaRef ds:uri="http://schemas.microsoft.com/office/2006/documentManagement/types"/>
+    <ds:schemaRef ds:uri="http://schemas.microsoft.com/office/infopath/2007/PartnerControls"/>
+    <ds:schemaRef ds:uri="http://schemas.openxmlformats.org/package/2006/metadata/core-properties"/>
+    <ds:schemaRef ds:uri="http://purl.org/dc/elements/1.1/"/>
+    <ds:schemaRef ds:uri="http://purl.org/dc/terms/"/>
+    <ds:schemaRef ds:uri="http://schemas.microsoft.com/internal/obd"/>
+  </ds:schemaRefs>
+</ds:datastoreItem>
 </file>
 
 <file path=customXml/itemProps3.xml><?xml version="1.0" encoding="utf-8"?>

</xml_diff>